<commit_message>
update de cuong luan vam
</commit_message>
<xml_diff>
--- a/Document/DECUONGLUANVAN.docx
+++ b/Document/DECUONGLUANVAN.docx
@@ -5585,7 +5585,15 @@
                 <w:sz w:val="26"/>
                 <w:szCs w:val="26"/>
               </w:rPr>
-              <w:t>người</w:t>
+              <w:t>ngườ</w:t>
+            </w:r>
+            <w:r>
+              <w:rPr>
+                <w:rFonts w:ascii="Times New Roman" w:hAnsi="Times New Roman" w:cs="Times New Roman"/>
+                <w:sz w:val="26"/>
+                <w:szCs w:val="26"/>
+              </w:rPr>
+              <w:t>i</w:t>
             </w:r>
             <w:proofErr w:type="spellEnd"/>
             <w:r>
@@ -5621,7 +5629,7 @@
                 <w:sz w:val="26"/>
                 <w:szCs w:val="26"/>
               </w:rPr>
-              <w:t>cọ</w:t>
+              <w:t>cọc</w:t>
             </w:r>
             <w:proofErr w:type="spellEnd"/>
             <w:r>
@@ -6197,10 +6205,18 @@
                 <w:sz w:val="26"/>
                 <w:szCs w:val="26"/>
               </w:rPr>
-              <w:t xml:space="preserve"> thống</w:t>
-            </w:r>
-            <w:bookmarkStart w:id="0" w:name="_GoBack"/>
-            <w:bookmarkEnd w:id="0"/>
+              <w:t xml:space="preserve"> </w:t>
+            </w:r>
+            <w:proofErr w:type="spellStart"/>
+            <w:r>
+              <w:rPr>
+                <w:rFonts w:ascii="Times New Roman" w:hAnsi="Times New Roman" w:cs="Times New Roman"/>
+                <w:sz w:val="26"/>
+                <w:szCs w:val="26"/>
+              </w:rPr>
+              <w:t>thống</w:t>
+            </w:r>
+            <w:proofErr w:type="spellEnd"/>
           </w:p>
         </w:tc>
         <w:tc>
@@ -6247,70 +6263,142 @@
           <w:sz w:val="26"/>
           <w:szCs w:val="26"/>
         </w:rPr>
-        <w:t xml:space="preserve">2. </w:t>
-      </w:r>
-      <w:proofErr w:type="spellStart"/>
-      <w:r>
-        <w:rPr>
-          <w:rFonts w:ascii="Times New Roman" w:hAnsi="Times New Roman" w:cs="Times New Roman"/>
-          <w:sz w:val="26"/>
-          <w:szCs w:val="26"/>
-        </w:rPr>
-        <w:t>Kế</w:t>
-      </w:r>
-      <w:proofErr w:type="spellEnd"/>
-      <w:r>
-        <w:rPr>
-          <w:rFonts w:ascii="Times New Roman" w:hAnsi="Times New Roman" w:cs="Times New Roman"/>
-          <w:sz w:val="26"/>
-          <w:szCs w:val="26"/>
-        </w:rPr>
-        <w:t xml:space="preserve"> </w:t>
-      </w:r>
-      <w:proofErr w:type="spellStart"/>
-      <w:r>
-        <w:rPr>
-          <w:rFonts w:ascii="Times New Roman" w:hAnsi="Times New Roman" w:cs="Times New Roman"/>
-          <w:sz w:val="26"/>
-          <w:szCs w:val="26"/>
-        </w:rPr>
-        <w:t>hoạch</w:t>
-      </w:r>
-      <w:proofErr w:type="spellEnd"/>
-      <w:r>
-        <w:rPr>
-          <w:rFonts w:ascii="Times New Roman" w:hAnsi="Times New Roman" w:cs="Times New Roman"/>
-          <w:sz w:val="26"/>
-          <w:szCs w:val="26"/>
-        </w:rPr>
-        <w:t xml:space="preserve"> </w:t>
-      </w:r>
-      <w:proofErr w:type="spellStart"/>
-      <w:r>
-        <w:rPr>
-          <w:rFonts w:ascii="Times New Roman" w:hAnsi="Times New Roman" w:cs="Times New Roman"/>
-          <w:sz w:val="26"/>
-          <w:szCs w:val="26"/>
-        </w:rPr>
-        <w:t>thực</w:t>
-      </w:r>
-      <w:proofErr w:type="spellEnd"/>
-      <w:r>
-        <w:rPr>
-          <w:rFonts w:ascii="Times New Roman" w:hAnsi="Times New Roman" w:cs="Times New Roman"/>
-          <w:sz w:val="26"/>
-          <w:szCs w:val="26"/>
-        </w:rPr>
-        <w:t xml:space="preserve"> </w:t>
-      </w:r>
-      <w:proofErr w:type="spellStart"/>
-      <w:r>
-        <w:rPr>
-          <w:rFonts w:ascii="Times New Roman" w:hAnsi="Times New Roman" w:cs="Times New Roman"/>
-          <w:sz w:val="26"/>
-          <w:szCs w:val="26"/>
-        </w:rPr>
-        <w:t>hiện</w:t>
+        <w:t>-</w:t>
+      </w:r>
+      <w:proofErr w:type="spellStart"/>
+      <w:r>
+        <w:rPr>
+          <w:rFonts w:ascii="Times New Roman" w:hAnsi="Times New Roman" w:cs="Times New Roman"/>
+          <w:sz w:val="26"/>
+          <w:szCs w:val="26"/>
+        </w:rPr>
+        <w:t>Thêm</w:t>
+      </w:r>
+      <w:proofErr w:type="spellEnd"/>
+      <w:r>
+        <w:rPr>
+          <w:rFonts w:ascii="Times New Roman" w:hAnsi="Times New Roman" w:cs="Times New Roman"/>
+          <w:sz w:val="26"/>
+          <w:szCs w:val="26"/>
+        </w:rPr>
+        <w:t xml:space="preserve"> </w:t>
+      </w:r>
+      <w:proofErr w:type="spellStart"/>
+      <w:r>
+        <w:rPr>
+          <w:rFonts w:ascii="Times New Roman" w:hAnsi="Times New Roman" w:cs="Times New Roman"/>
+          <w:sz w:val="26"/>
+          <w:szCs w:val="26"/>
+        </w:rPr>
+        <w:t>phần</w:t>
+      </w:r>
+      <w:proofErr w:type="spellEnd"/>
+      <w:r>
+        <w:rPr>
+          <w:rFonts w:ascii="Times New Roman" w:hAnsi="Times New Roman" w:cs="Times New Roman"/>
+          <w:sz w:val="26"/>
+          <w:szCs w:val="26"/>
+        </w:rPr>
+        <w:t xml:space="preserve"> </w:t>
+      </w:r>
+      <w:proofErr w:type="spellStart"/>
+      <w:r>
+        <w:rPr>
+          <w:rFonts w:ascii="Times New Roman" w:hAnsi="Times New Roman" w:cs="Times New Roman"/>
+          <w:sz w:val="26"/>
+          <w:szCs w:val="26"/>
+        </w:rPr>
+        <w:t>nhận</w:t>
+      </w:r>
+      <w:proofErr w:type="spellEnd"/>
+      <w:r>
+        <w:rPr>
+          <w:rFonts w:ascii="Times New Roman" w:hAnsi="Times New Roman" w:cs="Times New Roman"/>
+          <w:sz w:val="26"/>
+          <w:szCs w:val="26"/>
+        </w:rPr>
+        <w:t xml:space="preserve"> </w:t>
+      </w:r>
+      <w:proofErr w:type="spellStart"/>
+      <w:r>
+        <w:rPr>
+          <w:rFonts w:ascii="Times New Roman" w:hAnsi="Times New Roman" w:cs="Times New Roman"/>
+          <w:sz w:val="26"/>
+          <w:szCs w:val="26"/>
+        </w:rPr>
+        <w:t>xét</w:t>
+      </w:r>
+      <w:proofErr w:type="spellEnd"/>
+      <w:r>
+        <w:rPr>
+          <w:rFonts w:ascii="Times New Roman" w:hAnsi="Times New Roman" w:cs="Times New Roman"/>
+          <w:sz w:val="26"/>
+          <w:szCs w:val="26"/>
+        </w:rPr>
+        <w:t xml:space="preserve"> ban </w:t>
+      </w:r>
+      <w:proofErr w:type="spellStart"/>
+      <w:r>
+        <w:rPr>
+          <w:rFonts w:ascii="Times New Roman" w:hAnsi="Times New Roman" w:cs="Times New Roman"/>
+          <w:sz w:val="26"/>
+          <w:szCs w:val="26"/>
+        </w:rPr>
+        <w:t>đầu</w:t>
+      </w:r>
+      <w:proofErr w:type="spellEnd"/>
+      <w:r>
+        <w:rPr>
+          <w:rFonts w:ascii="Times New Roman" w:hAnsi="Times New Roman" w:cs="Times New Roman"/>
+          <w:sz w:val="26"/>
+          <w:szCs w:val="26"/>
+        </w:rPr>
+        <w:t xml:space="preserve"> </w:t>
+      </w:r>
+      <w:proofErr w:type="spellStart"/>
+      <w:r>
+        <w:rPr>
+          <w:rFonts w:ascii="Times New Roman" w:hAnsi="Times New Roman" w:cs="Times New Roman"/>
+          <w:sz w:val="26"/>
+          <w:szCs w:val="26"/>
+        </w:rPr>
+        <w:t>của</w:t>
+      </w:r>
+      <w:proofErr w:type="spellEnd"/>
+      <w:r>
+        <w:rPr>
+          <w:rFonts w:ascii="Times New Roman" w:hAnsi="Times New Roman" w:cs="Times New Roman"/>
+          <w:sz w:val="26"/>
+          <w:szCs w:val="26"/>
+        </w:rPr>
+        <w:t xml:space="preserve"> </w:t>
+      </w:r>
+      <w:proofErr w:type="spellStart"/>
+      <w:r>
+        <w:rPr>
+          <w:rFonts w:ascii="Times New Roman" w:hAnsi="Times New Roman" w:cs="Times New Roman"/>
+          <w:sz w:val="26"/>
+          <w:szCs w:val="26"/>
+        </w:rPr>
+        <w:t>đối</w:t>
+      </w:r>
+      <w:proofErr w:type="spellEnd"/>
+      <w:r>
+        <w:rPr>
+          <w:rFonts w:ascii="Times New Roman" w:hAnsi="Times New Roman" w:cs="Times New Roman"/>
+          <w:sz w:val="26"/>
+          <w:szCs w:val="26"/>
+        </w:rPr>
+        <w:t xml:space="preserve"> </w:t>
+      </w:r>
+      <w:proofErr w:type="spellStart"/>
+      <w:r>
+        <w:rPr>
+          <w:rFonts w:ascii="Times New Roman" w:hAnsi="Times New Roman" w:cs="Times New Roman"/>
+          <w:sz w:val="26"/>
+          <w:szCs w:val="26"/>
+        </w:rPr>
+        <w:t>thủ</w:t>
       </w:r>
       <w:proofErr w:type="spellEnd"/>
     </w:p>
@@ -6328,359 +6416,61 @@
           <w:sz w:val="26"/>
           <w:szCs w:val="26"/>
         </w:rPr>
-        <w:t>-</w:t>
-      </w:r>
-      <w:proofErr w:type="spellStart"/>
-      <w:r>
-        <w:rPr>
-          <w:rFonts w:ascii="Times New Roman" w:hAnsi="Times New Roman" w:cs="Times New Roman"/>
-          <w:sz w:val="26"/>
-          <w:szCs w:val="26"/>
-        </w:rPr>
-        <w:t>Thời</w:t>
-      </w:r>
-      <w:proofErr w:type="spellEnd"/>
-      <w:r>
-        <w:rPr>
-          <w:rFonts w:ascii="Times New Roman" w:hAnsi="Times New Roman" w:cs="Times New Roman"/>
-          <w:sz w:val="26"/>
-          <w:szCs w:val="26"/>
-        </w:rPr>
-        <w:t xml:space="preserve"> </w:t>
-      </w:r>
-      <w:proofErr w:type="spellStart"/>
-      <w:r>
-        <w:rPr>
-          <w:rFonts w:ascii="Times New Roman" w:hAnsi="Times New Roman" w:cs="Times New Roman"/>
-          <w:sz w:val="26"/>
-          <w:szCs w:val="26"/>
-        </w:rPr>
-        <w:t>gian</w:t>
-      </w:r>
-      <w:proofErr w:type="gramStart"/>
-      <w:r>
-        <w:rPr>
-          <w:rFonts w:ascii="Times New Roman" w:hAnsi="Times New Roman" w:cs="Times New Roman"/>
-          <w:sz w:val="26"/>
-          <w:szCs w:val="26"/>
-        </w:rPr>
-        <w:t>:Bắt</w:t>
-      </w:r>
-      <w:proofErr w:type="spellEnd"/>
-      <w:proofErr w:type="gramEnd"/>
-      <w:r>
-        <w:rPr>
-          <w:rFonts w:ascii="Times New Roman" w:hAnsi="Times New Roman" w:cs="Times New Roman"/>
-          <w:sz w:val="26"/>
-          <w:szCs w:val="26"/>
-        </w:rPr>
-        <w:t xml:space="preserve"> </w:t>
-      </w:r>
-      <w:proofErr w:type="spellStart"/>
-      <w:r>
-        <w:rPr>
-          <w:rFonts w:ascii="Times New Roman" w:hAnsi="Times New Roman" w:cs="Times New Roman"/>
-          <w:sz w:val="26"/>
-          <w:szCs w:val="26"/>
-        </w:rPr>
-        <w:t>đầu</w:t>
-      </w:r>
-      <w:proofErr w:type="spellEnd"/>
-      <w:r>
-        <w:rPr>
-          <w:rFonts w:ascii="Times New Roman" w:hAnsi="Times New Roman" w:cs="Times New Roman"/>
-          <w:sz w:val="26"/>
-          <w:szCs w:val="26"/>
-        </w:rPr>
-        <w:t xml:space="preserve"> </w:t>
-      </w:r>
-      <w:proofErr w:type="spellStart"/>
-      <w:r>
-        <w:rPr>
-          <w:rFonts w:ascii="Times New Roman" w:hAnsi="Times New Roman" w:cs="Times New Roman"/>
-          <w:sz w:val="26"/>
-          <w:szCs w:val="26"/>
-        </w:rPr>
-        <w:t>từ</w:t>
-      </w:r>
-      <w:proofErr w:type="spellEnd"/>
-      <w:r>
-        <w:rPr>
-          <w:rFonts w:ascii="Times New Roman" w:hAnsi="Times New Roman" w:cs="Times New Roman"/>
-          <w:sz w:val="26"/>
-          <w:szCs w:val="26"/>
-        </w:rPr>
-        <w:t xml:space="preserve"> 22/8/2016 </w:t>
-      </w:r>
-      <w:proofErr w:type="spellStart"/>
-      <w:r>
-        <w:rPr>
-          <w:rFonts w:ascii="Times New Roman" w:hAnsi="Times New Roman" w:cs="Times New Roman"/>
-          <w:sz w:val="26"/>
-          <w:szCs w:val="26"/>
-        </w:rPr>
-        <w:t>tới</w:t>
-      </w:r>
-      <w:proofErr w:type="spellEnd"/>
-      <w:r>
-        <w:rPr>
-          <w:rFonts w:ascii="Times New Roman" w:hAnsi="Times New Roman" w:cs="Times New Roman"/>
-          <w:sz w:val="26"/>
-          <w:szCs w:val="26"/>
-        </w:rPr>
-        <w:t xml:space="preserve"> 30/11/2016. </w:t>
-      </w:r>
-      <w:proofErr w:type="spellStart"/>
-      <w:r>
-        <w:rPr>
-          <w:rFonts w:ascii="Times New Roman" w:hAnsi="Times New Roman" w:cs="Times New Roman"/>
-          <w:sz w:val="26"/>
-          <w:szCs w:val="26"/>
-        </w:rPr>
-        <w:t>Làm</w:t>
-      </w:r>
-      <w:proofErr w:type="spellEnd"/>
-      <w:r>
-        <w:rPr>
-          <w:rFonts w:ascii="Times New Roman" w:hAnsi="Times New Roman" w:cs="Times New Roman"/>
-          <w:sz w:val="26"/>
-          <w:szCs w:val="26"/>
-        </w:rPr>
-        <w:t xml:space="preserve"> </w:t>
-      </w:r>
-      <w:proofErr w:type="spellStart"/>
-      <w:r>
-        <w:rPr>
-          <w:rFonts w:ascii="Times New Roman" w:hAnsi="Times New Roman" w:cs="Times New Roman"/>
-          <w:sz w:val="26"/>
-          <w:szCs w:val="26"/>
-        </w:rPr>
-        <w:t>việc</w:t>
-      </w:r>
-      <w:proofErr w:type="spellEnd"/>
-      <w:r>
-        <w:rPr>
-          <w:rFonts w:ascii="Times New Roman" w:hAnsi="Times New Roman" w:cs="Times New Roman"/>
-          <w:sz w:val="26"/>
-          <w:szCs w:val="26"/>
-        </w:rPr>
-        <w:t xml:space="preserve"> </w:t>
-      </w:r>
-      <w:proofErr w:type="spellStart"/>
-      <w:r>
-        <w:rPr>
-          <w:rFonts w:ascii="Times New Roman" w:hAnsi="Times New Roman" w:cs="Times New Roman"/>
-          <w:sz w:val="26"/>
-          <w:szCs w:val="26"/>
-        </w:rPr>
-        <w:t>từ</w:t>
-      </w:r>
-      <w:proofErr w:type="spellEnd"/>
-      <w:r>
-        <w:rPr>
-          <w:rFonts w:ascii="Times New Roman" w:hAnsi="Times New Roman" w:cs="Times New Roman"/>
-          <w:sz w:val="26"/>
-          <w:szCs w:val="26"/>
-        </w:rPr>
-        <w:t xml:space="preserve"> </w:t>
-      </w:r>
-      <w:proofErr w:type="spellStart"/>
-      <w:r>
-        <w:rPr>
-          <w:rFonts w:ascii="Times New Roman" w:hAnsi="Times New Roman" w:cs="Times New Roman"/>
-          <w:sz w:val="26"/>
-          <w:szCs w:val="26"/>
-        </w:rPr>
-        <w:t>thứ</w:t>
-      </w:r>
-      <w:proofErr w:type="spellEnd"/>
-      <w:r>
-        <w:rPr>
-          <w:rFonts w:ascii="Times New Roman" w:hAnsi="Times New Roman" w:cs="Times New Roman"/>
-          <w:sz w:val="26"/>
-          <w:szCs w:val="26"/>
-        </w:rPr>
-        <w:t xml:space="preserve"> 2 </w:t>
-      </w:r>
-      <w:proofErr w:type="spellStart"/>
-      <w:r>
-        <w:rPr>
-          <w:rFonts w:ascii="Times New Roman" w:hAnsi="Times New Roman" w:cs="Times New Roman"/>
-          <w:sz w:val="26"/>
-          <w:szCs w:val="26"/>
-        </w:rPr>
-        <w:t>đến</w:t>
-      </w:r>
-      <w:proofErr w:type="spellEnd"/>
-      <w:r>
-        <w:rPr>
-          <w:rFonts w:ascii="Times New Roman" w:hAnsi="Times New Roman" w:cs="Times New Roman"/>
-          <w:sz w:val="26"/>
-          <w:szCs w:val="26"/>
-        </w:rPr>
-        <w:t xml:space="preserve"> </w:t>
-      </w:r>
-      <w:proofErr w:type="spellStart"/>
-      <w:r>
-        <w:rPr>
-          <w:rFonts w:ascii="Times New Roman" w:hAnsi="Times New Roman" w:cs="Times New Roman"/>
-          <w:sz w:val="26"/>
-          <w:szCs w:val="26"/>
-        </w:rPr>
-        <w:t>thứ</w:t>
-      </w:r>
-      <w:proofErr w:type="spellEnd"/>
-      <w:r>
-        <w:rPr>
-          <w:rFonts w:ascii="Times New Roman" w:hAnsi="Times New Roman" w:cs="Times New Roman"/>
-          <w:sz w:val="26"/>
-          <w:szCs w:val="26"/>
-        </w:rPr>
-        <w:t xml:space="preserve"> 7.Báo </w:t>
-      </w:r>
-      <w:proofErr w:type="spellStart"/>
-      <w:r>
-        <w:rPr>
-          <w:rFonts w:ascii="Times New Roman" w:hAnsi="Times New Roman" w:cs="Times New Roman"/>
-          <w:sz w:val="26"/>
-          <w:szCs w:val="26"/>
-        </w:rPr>
-        <w:t>cáo</w:t>
-      </w:r>
-      <w:proofErr w:type="spellEnd"/>
-      <w:r>
-        <w:rPr>
-          <w:rFonts w:ascii="Times New Roman" w:hAnsi="Times New Roman" w:cs="Times New Roman"/>
-          <w:sz w:val="26"/>
-          <w:szCs w:val="26"/>
-        </w:rPr>
-        <w:t xml:space="preserve"> </w:t>
-      </w:r>
-      <w:proofErr w:type="spellStart"/>
-      <w:r>
-        <w:rPr>
-          <w:rFonts w:ascii="Times New Roman" w:hAnsi="Times New Roman" w:cs="Times New Roman"/>
-          <w:sz w:val="26"/>
-          <w:szCs w:val="26"/>
-        </w:rPr>
-        <w:t>hàng</w:t>
-      </w:r>
-      <w:proofErr w:type="spellEnd"/>
-      <w:r>
-        <w:rPr>
-          <w:rFonts w:ascii="Times New Roman" w:hAnsi="Times New Roman" w:cs="Times New Roman"/>
-          <w:sz w:val="26"/>
-          <w:szCs w:val="26"/>
-        </w:rPr>
-        <w:t xml:space="preserve"> </w:t>
-      </w:r>
-      <w:proofErr w:type="spellStart"/>
-      <w:r>
-        <w:rPr>
-          <w:rFonts w:ascii="Times New Roman" w:hAnsi="Times New Roman" w:cs="Times New Roman"/>
-          <w:sz w:val="26"/>
-          <w:szCs w:val="26"/>
-        </w:rPr>
-        <w:t>tuần</w:t>
-      </w:r>
-      <w:proofErr w:type="spellEnd"/>
-      <w:r>
-        <w:rPr>
-          <w:rFonts w:ascii="Times New Roman" w:hAnsi="Times New Roman" w:cs="Times New Roman"/>
-          <w:sz w:val="26"/>
-          <w:szCs w:val="26"/>
-        </w:rPr>
-        <w:t xml:space="preserve"> </w:t>
-      </w:r>
-      <w:proofErr w:type="spellStart"/>
-      <w:r>
-        <w:rPr>
-          <w:rFonts w:ascii="Times New Roman" w:hAnsi="Times New Roman" w:cs="Times New Roman"/>
-          <w:sz w:val="26"/>
-          <w:szCs w:val="26"/>
-        </w:rPr>
-        <w:t>vào</w:t>
-      </w:r>
-      <w:proofErr w:type="spellEnd"/>
-      <w:r>
-        <w:rPr>
-          <w:rFonts w:ascii="Times New Roman" w:hAnsi="Times New Roman" w:cs="Times New Roman"/>
-          <w:sz w:val="26"/>
-          <w:szCs w:val="26"/>
-        </w:rPr>
-        <w:t xml:space="preserve"> </w:t>
-      </w:r>
-      <w:proofErr w:type="spellStart"/>
-      <w:r>
-        <w:rPr>
-          <w:rFonts w:ascii="Times New Roman" w:hAnsi="Times New Roman" w:cs="Times New Roman"/>
-          <w:sz w:val="26"/>
-          <w:szCs w:val="26"/>
-        </w:rPr>
-        <w:t>sáng</w:t>
-      </w:r>
-      <w:proofErr w:type="spellEnd"/>
-      <w:r>
-        <w:rPr>
-          <w:rFonts w:ascii="Times New Roman" w:hAnsi="Times New Roman" w:cs="Times New Roman"/>
-          <w:sz w:val="26"/>
-          <w:szCs w:val="26"/>
-        </w:rPr>
-        <w:t xml:space="preserve"> </w:t>
-      </w:r>
-      <w:proofErr w:type="spellStart"/>
-      <w:r>
-        <w:rPr>
-          <w:rFonts w:ascii="Times New Roman" w:hAnsi="Times New Roman" w:cs="Times New Roman"/>
-          <w:sz w:val="26"/>
-          <w:szCs w:val="26"/>
-        </w:rPr>
-        <w:t>thứ</w:t>
-      </w:r>
-      <w:proofErr w:type="spellEnd"/>
-      <w:r>
-        <w:rPr>
-          <w:rFonts w:ascii="Times New Roman" w:hAnsi="Times New Roman" w:cs="Times New Roman"/>
-          <w:sz w:val="26"/>
-          <w:szCs w:val="26"/>
-        </w:rPr>
-        <w:t xml:space="preserve"> 7 </w:t>
-      </w:r>
-      <w:proofErr w:type="spellStart"/>
-      <w:r>
-        <w:rPr>
-          <w:rFonts w:ascii="Times New Roman" w:hAnsi="Times New Roman" w:cs="Times New Roman"/>
-          <w:sz w:val="26"/>
-          <w:szCs w:val="26"/>
-        </w:rPr>
-        <w:t>với</w:t>
-      </w:r>
-      <w:proofErr w:type="spellEnd"/>
-      <w:r>
-        <w:rPr>
-          <w:rFonts w:ascii="Times New Roman" w:hAnsi="Times New Roman" w:cs="Times New Roman"/>
-          <w:sz w:val="26"/>
-          <w:szCs w:val="26"/>
-        </w:rPr>
-        <w:t xml:space="preserve"> </w:t>
-      </w:r>
-      <w:proofErr w:type="spellStart"/>
-      <w:r>
-        <w:rPr>
-          <w:rFonts w:ascii="Times New Roman" w:hAnsi="Times New Roman" w:cs="Times New Roman"/>
-          <w:sz w:val="26"/>
-          <w:szCs w:val="26"/>
-        </w:rPr>
-        <w:t>thầy</w:t>
-      </w:r>
-      <w:proofErr w:type="spellEnd"/>
-      <w:r>
-        <w:rPr>
-          <w:rFonts w:ascii="Times New Roman" w:hAnsi="Times New Roman" w:cs="Times New Roman"/>
-          <w:sz w:val="26"/>
-          <w:szCs w:val="26"/>
-        </w:rPr>
-        <w:t>.</w:t>
+        <w:t xml:space="preserve">Trang web </w:t>
+      </w:r>
+      <w:proofErr w:type="spellStart"/>
+      <w:r>
+        <w:rPr>
+          <w:rFonts w:ascii="Times New Roman" w:hAnsi="Times New Roman" w:cs="Times New Roman"/>
+          <w:sz w:val="26"/>
+          <w:szCs w:val="26"/>
+        </w:rPr>
+        <w:t>bất</w:t>
+      </w:r>
+      <w:proofErr w:type="spellEnd"/>
+      <w:r>
+        <w:rPr>
+          <w:rFonts w:ascii="Times New Roman" w:hAnsi="Times New Roman" w:cs="Times New Roman"/>
+          <w:sz w:val="26"/>
+          <w:szCs w:val="26"/>
+        </w:rPr>
+        <w:t xml:space="preserve"> </w:t>
+      </w:r>
+      <w:proofErr w:type="spellStart"/>
+      <w:r>
+        <w:rPr>
+          <w:rFonts w:ascii="Times New Roman" w:hAnsi="Times New Roman" w:cs="Times New Roman"/>
+          <w:sz w:val="26"/>
+          <w:szCs w:val="26"/>
+        </w:rPr>
+        <w:t>động</w:t>
+      </w:r>
+      <w:proofErr w:type="spellEnd"/>
+      <w:r>
+        <w:rPr>
+          <w:rFonts w:ascii="Times New Roman" w:hAnsi="Times New Roman" w:cs="Times New Roman"/>
+          <w:sz w:val="26"/>
+          <w:szCs w:val="26"/>
+        </w:rPr>
+        <w:t xml:space="preserve"> </w:t>
+      </w:r>
+      <w:proofErr w:type="spellStart"/>
+      <w:r>
+        <w:rPr>
+          <w:rFonts w:ascii="Times New Roman" w:hAnsi="Times New Roman" w:cs="Times New Roman"/>
+          <w:sz w:val="26"/>
+          <w:szCs w:val="26"/>
+        </w:rPr>
+        <w:t>sản</w:t>
+      </w:r>
+      <w:proofErr w:type="spellEnd"/>
+      <w:r>
+        <w:rPr>
+          <w:rFonts w:ascii="Times New Roman" w:hAnsi="Times New Roman" w:cs="Times New Roman"/>
+          <w:sz w:val="26"/>
+          <w:szCs w:val="26"/>
+        </w:rPr>
+        <w:t>:</w:t>
       </w:r>
     </w:p>
     <w:p>
@@ -6693,101 +6483,43 @@
       </w:pPr>
       <w:r>
         <w:rPr>
-          <w:rFonts w:ascii="Times New Roman" w:hAnsi="Times New Roman" w:cs="Times New Roman"/>
-          <w:sz w:val="26"/>
-          <w:szCs w:val="26"/>
-        </w:rPr>
-        <w:t>-</w:t>
-      </w:r>
-      <w:proofErr w:type="spellStart"/>
-      <w:r>
-        <w:rPr>
-          <w:rFonts w:ascii="Times New Roman" w:hAnsi="Times New Roman" w:cs="Times New Roman"/>
-          <w:sz w:val="26"/>
-          <w:szCs w:val="26"/>
-        </w:rPr>
-        <w:t>Tổng</w:t>
-      </w:r>
-      <w:proofErr w:type="spellEnd"/>
-      <w:r>
-        <w:rPr>
-          <w:rFonts w:ascii="Times New Roman" w:hAnsi="Times New Roman" w:cs="Times New Roman"/>
-          <w:sz w:val="26"/>
-          <w:szCs w:val="26"/>
-        </w:rPr>
-        <w:t xml:space="preserve"> </w:t>
-      </w:r>
-      <w:proofErr w:type="spellStart"/>
-      <w:r>
-        <w:rPr>
-          <w:rFonts w:ascii="Times New Roman" w:hAnsi="Times New Roman" w:cs="Times New Roman"/>
-          <w:sz w:val="26"/>
-          <w:szCs w:val="26"/>
-        </w:rPr>
-        <w:t>thời</w:t>
-      </w:r>
-      <w:proofErr w:type="spellEnd"/>
-      <w:r>
-        <w:rPr>
-          <w:rFonts w:ascii="Times New Roman" w:hAnsi="Times New Roman" w:cs="Times New Roman"/>
-          <w:sz w:val="26"/>
-          <w:szCs w:val="26"/>
-        </w:rPr>
-        <w:t xml:space="preserve"> </w:t>
-      </w:r>
-      <w:proofErr w:type="spellStart"/>
-      <w:r>
-        <w:rPr>
-          <w:rFonts w:ascii="Times New Roman" w:hAnsi="Times New Roman" w:cs="Times New Roman"/>
-          <w:sz w:val="26"/>
-          <w:szCs w:val="26"/>
-        </w:rPr>
-        <w:t>gian</w:t>
-      </w:r>
-      <w:proofErr w:type="spellEnd"/>
-      <w:r>
-        <w:rPr>
-          <w:rFonts w:ascii="Times New Roman" w:hAnsi="Times New Roman" w:cs="Times New Roman"/>
-          <w:sz w:val="26"/>
-          <w:szCs w:val="26"/>
-        </w:rPr>
-        <w:t>: 21h/</w:t>
-      </w:r>
-      <w:proofErr w:type="spellStart"/>
-      <w:r>
-        <w:rPr>
-          <w:rFonts w:ascii="Times New Roman" w:hAnsi="Times New Roman" w:cs="Times New Roman"/>
-          <w:sz w:val="26"/>
-          <w:szCs w:val="26"/>
-        </w:rPr>
-        <w:t>tuần</w:t>
-      </w:r>
-      <w:proofErr w:type="spellEnd"/>
-      <w:r>
-        <w:rPr>
-          <w:rFonts w:ascii="Times New Roman" w:hAnsi="Times New Roman" w:cs="Times New Roman"/>
-          <w:sz w:val="26"/>
-          <w:szCs w:val="26"/>
-        </w:rPr>
-        <w:t xml:space="preserve">*15 </w:t>
-      </w:r>
-      <w:proofErr w:type="spellStart"/>
-      <w:r>
-        <w:rPr>
-          <w:rFonts w:ascii="Times New Roman" w:hAnsi="Times New Roman" w:cs="Times New Roman"/>
-          <w:sz w:val="26"/>
-          <w:szCs w:val="26"/>
-        </w:rPr>
-        <w:t>tuần</w:t>
-      </w:r>
-      <w:proofErr w:type="spellEnd"/>
-      <w:r>
-        <w:rPr>
-          <w:rFonts w:ascii="Times New Roman" w:hAnsi="Times New Roman" w:cs="Times New Roman"/>
-          <w:sz w:val="26"/>
-          <w:szCs w:val="26"/>
-        </w:rPr>
-        <w:t>=315 h</w:t>
+          <w:noProof/>
+        </w:rPr>
+        <w:drawing>
+          <wp:inline distT="0" distB="0" distL="0" distR="0" wp14:anchorId="61F3EE5C" wp14:editId="79968C7B">
+            <wp:extent cx="5943600" cy="3341370"/>
+            <wp:effectExtent l="0" t="0" r="0" b="0"/>
+            <wp:docPr id="3" name="Picture 3"/>
+            <wp:cNvGraphicFramePr>
+              <a:graphicFrameLocks xmlns:a="http://schemas.openxmlformats.org/drawingml/2006/main" noChangeAspect="1"/>
+            </wp:cNvGraphicFramePr>
+            <a:graphic xmlns:a="http://schemas.openxmlformats.org/drawingml/2006/main">
+              <a:graphicData uri="http://schemas.openxmlformats.org/drawingml/2006/picture">
+                <pic:pic xmlns:pic="http://schemas.openxmlformats.org/drawingml/2006/picture">
+                  <pic:nvPicPr>
+                    <pic:cNvPr id="0" name=""/>
+                    <pic:cNvPicPr/>
+                  </pic:nvPicPr>
+                  <pic:blipFill>
+                    <a:blip r:embed="rId6"/>
+                    <a:stretch>
+                      <a:fillRect/>
+                    </a:stretch>
+                  </pic:blipFill>
+                  <pic:spPr>
+                    <a:xfrm>
+                      <a:off x="0" y="0"/>
+                      <a:ext cx="5943600" cy="3341370"/>
+                    </a:xfrm>
+                    <a:prstGeom prst="rect">
+                      <a:avLst/>
+                    </a:prstGeom>
+                  </pic:spPr>
+                </pic:pic>
+              </a:graphicData>
+            </a:graphic>
+          </wp:inline>
+        </w:drawing>
       </w:r>
     </w:p>
     <w:p>
@@ -6798,194 +6530,6 @@
           <w:szCs w:val="26"/>
         </w:rPr>
       </w:pPr>
-      <w:r>
-        <w:rPr>
-          <w:rFonts w:ascii="Times New Roman" w:hAnsi="Times New Roman" w:cs="Times New Roman"/>
-          <w:sz w:val="26"/>
-          <w:szCs w:val="26"/>
-        </w:rPr>
-        <w:t>-</w:t>
-      </w:r>
-      <w:proofErr w:type="spellStart"/>
-      <w:r>
-        <w:rPr>
-          <w:rFonts w:ascii="Times New Roman" w:hAnsi="Times New Roman" w:cs="Times New Roman"/>
-          <w:sz w:val="26"/>
-          <w:szCs w:val="26"/>
-        </w:rPr>
-        <w:t>Thời</w:t>
-      </w:r>
-      <w:proofErr w:type="spellEnd"/>
-      <w:r>
-        <w:rPr>
-          <w:rFonts w:ascii="Times New Roman" w:hAnsi="Times New Roman" w:cs="Times New Roman"/>
-          <w:sz w:val="26"/>
-          <w:szCs w:val="26"/>
-        </w:rPr>
-        <w:t xml:space="preserve"> </w:t>
-      </w:r>
-      <w:proofErr w:type="spellStart"/>
-      <w:r>
-        <w:rPr>
-          <w:rFonts w:ascii="Times New Roman" w:hAnsi="Times New Roman" w:cs="Times New Roman"/>
-          <w:sz w:val="26"/>
-          <w:szCs w:val="26"/>
-        </w:rPr>
-        <w:t>gian</w:t>
-      </w:r>
-      <w:proofErr w:type="spellEnd"/>
-      <w:r>
-        <w:rPr>
-          <w:rFonts w:ascii="Times New Roman" w:hAnsi="Times New Roman" w:cs="Times New Roman"/>
-          <w:sz w:val="26"/>
-          <w:szCs w:val="26"/>
-        </w:rPr>
-        <w:t xml:space="preserve"> </w:t>
-      </w:r>
-      <w:proofErr w:type="spellStart"/>
-      <w:r>
-        <w:rPr>
-          <w:rFonts w:ascii="Times New Roman" w:hAnsi="Times New Roman" w:cs="Times New Roman"/>
-          <w:sz w:val="26"/>
-          <w:szCs w:val="26"/>
-        </w:rPr>
-        <w:t>chỉnh</w:t>
-      </w:r>
-      <w:proofErr w:type="spellEnd"/>
-      <w:r>
-        <w:rPr>
-          <w:rFonts w:ascii="Times New Roman" w:hAnsi="Times New Roman" w:cs="Times New Roman"/>
-          <w:sz w:val="26"/>
-          <w:szCs w:val="26"/>
-        </w:rPr>
-        <w:t xml:space="preserve"> </w:t>
-      </w:r>
-      <w:proofErr w:type="spellStart"/>
-      <w:r>
-        <w:rPr>
-          <w:rFonts w:ascii="Times New Roman" w:hAnsi="Times New Roman" w:cs="Times New Roman"/>
-          <w:sz w:val="26"/>
-          <w:szCs w:val="26"/>
-        </w:rPr>
-        <w:t>sửa</w:t>
-      </w:r>
-      <w:proofErr w:type="spellEnd"/>
-      <w:r>
-        <w:rPr>
-          <w:rFonts w:ascii="Times New Roman" w:hAnsi="Times New Roman" w:cs="Times New Roman"/>
-          <w:sz w:val="26"/>
-          <w:szCs w:val="26"/>
-        </w:rPr>
-        <w:t xml:space="preserve"> </w:t>
-      </w:r>
-      <w:proofErr w:type="spellStart"/>
-      <w:r>
-        <w:rPr>
-          <w:rFonts w:ascii="Times New Roman" w:hAnsi="Times New Roman" w:cs="Times New Roman"/>
-          <w:sz w:val="26"/>
-          <w:szCs w:val="26"/>
-        </w:rPr>
-        <w:t>từ</w:t>
-      </w:r>
-      <w:proofErr w:type="spellEnd"/>
-      <w:r>
-        <w:rPr>
-          <w:rFonts w:ascii="Times New Roman" w:hAnsi="Times New Roman" w:cs="Times New Roman"/>
-          <w:sz w:val="26"/>
-          <w:szCs w:val="26"/>
-        </w:rPr>
-        <w:t xml:space="preserve"> </w:t>
-      </w:r>
-      <w:proofErr w:type="spellStart"/>
-      <w:r>
-        <w:rPr>
-          <w:rFonts w:ascii="Times New Roman" w:hAnsi="Times New Roman" w:cs="Times New Roman"/>
-          <w:sz w:val="26"/>
-          <w:szCs w:val="26"/>
-        </w:rPr>
-        <w:t>góp</w:t>
-      </w:r>
-      <w:proofErr w:type="spellEnd"/>
-      <w:r>
-        <w:rPr>
-          <w:rFonts w:ascii="Times New Roman" w:hAnsi="Times New Roman" w:cs="Times New Roman"/>
-          <w:sz w:val="26"/>
-          <w:szCs w:val="26"/>
-        </w:rPr>
-        <w:t xml:space="preserve"> ý </w:t>
-      </w:r>
-      <w:proofErr w:type="spellStart"/>
-      <w:r>
-        <w:rPr>
-          <w:rFonts w:ascii="Times New Roman" w:hAnsi="Times New Roman" w:cs="Times New Roman"/>
-          <w:sz w:val="26"/>
-          <w:szCs w:val="26"/>
-        </w:rPr>
-        <w:t>của</w:t>
-      </w:r>
-      <w:proofErr w:type="spellEnd"/>
-      <w:r>
-        <w:rPr>
-          <w:rFonts w:ascii="Times New Roman" w:hAnsi="Times New Roman" w:cs="Times New Roman"/>
-          <w:sz w:val="26"/>
-          <w:szCs w:val="26"/>
-        </w:rPr>
-        <w:t xml:space="preserve"> </w:t>
-      </w:r>
-      <w:proofErr w:type="spellStart"/>
-      <w:r>
-        <w:rPr>
-          <w:rFonts w:ascii="Times New Roman" w:hAnsi="Times New Roman" w:cs="Times New Roman"/>
-          <w:sz w:val="26"/>
-          <w:szCs w:val="26"/>
-        </w:rPr>
-        <w:t>thầy</w:t>
-      </w:r>
-      <w:proofErr w:type="spellEnd"/>
-      <w:r>
-        <w:rPr>
-          <w:rFonts w:ascii="Times New Roman" w:hAnsi="Times New Roman" w:cs="Times New Roman"/>
-          <w:sz w:val="26"/>
-          <w:szCs w:val="26"/>
-        </w:rPr>
-        <w:t xml:space="preserve">: </w:t>
-      </w:r>
-      <w:proofErr w:type="spellStart"/>
-      <w:r>
-        <w:rPr>
-          <w:rFonts w:ascii="Times New Roman" w:hAnsi="Times New Roman" w:cs="Times New Roman"/>
-          <w:sz w:val="26"/>
-          <w:szCs w:val="26"/>
-        </w:rPr>
-        <w:t>từ</w:t>
-      </w:r>
-      <w:proofErr w:type="spellEnd"/>
-      <w:r>
-        <w:rPr>
-          <w:rFonts w:ascii="Times New Roman" w:hAnsi="Times New Roman" w:cs="Times New Roman"/>
-          <w:sz w:val="26"/>
-          <w:szCs w:val="26"/>
-        </w:rPr>
-        <w:t xml:space="preserve"> 1/12/2016 </w:t>
-      </w:r>
-      <w:proofErr w:type="spellStart"/>
-      <w:r>
-        <w:rPr>
-          <w:rFonts w:ascii="Times New Roman" w:hAnsi="Times New Roman" w:cs="Times New Roman"/>
-          <w:sz w:val="26"/>
-          <w:szCs w:val="26"/>
-        </w:rPr>
-        <w:t>tới</w:t>
-      </w:r>
-      <w:proofErr w:type="spellEnd"/>
-      <w:r>
-        <w:rPr>
-          <w:rFonts w:ascii="Times New Roman" w:hAnsi="Times New Roman" w:cs="Times New Roman"/>
-          <w:sz w:val="26"/>
-          <w:szCs w:val="26"/>
-        </w:rPr>
-        <w:t xml:space="preserve"> 10/1/2017</w:t>
-      </w:r>
     </w:p>
     <w:p>
       <w:pPr>
@@ -6997,148 +6541,45 @@
       </w:pPr>
       <w:r>
         <w:rPr>
-          <w:rFonts w:ascii="Times New Roman" w:hAnsi="Times New Roman" w:cs="Times New Roman"/>
-          <w:sz w:val="26"/>
-          <w:szCs w:val="26"/>
-        </w:rPr>
-        <w:t xml:space="preserve">3. </w:t>
-      </w:r>
-      <w:proofErr w:type="spellStart"/>
-      <w:r>
-        <w:rPr>
-          <w:rFonts w:ascii="Times New Roman" w:hAnsi="Times New Roman" w:cs="Times New Roman"/>
-          <w:sz w:val="26"/>
-          <w:szCs w:val="26"/>
-        </w:rPr>
-        <w:t>Quy</w:t>
-      </w:r>
-      <w:proofErr w:type="spellEnd"/>
-      <w:r>
-        <w:rPr>
-          <w:rFonts w:ascii="Times New Roman" w:hAnsi="Times New Roman" w:cs="Times New Roman"/>
-          <w:sz w:val="26"/>
-          <w:szCs w:val="26"/>
-        </w:rPr>
-        <w:t xml:space="preserve"> </w:t>
-      </w:r>
-      <w:proofErr w:type="spellStart"/>
-      <w:r>
-        <w:rPr>
-          <w:rFonts w:ascii="Times New Roman" w:hAnsi="Times New Roman" w:cs="Times New Roman"/>
-          <w:sz w:val="26"/>
-          <w:szCs w:val="26"/>
-        </w:rPr>
-        <w:t>trình</w:t>
-      </w:r>
-      <w:proofErr w:type="spellEnd"/>
-      <w:r>
-        <w:rPr>
-          <w:rFonts w:ascii="Times New Roman" w:hAnsi="Times New Roman" w:cs="Times New Roman"/>
-          <w:sz w:val="26"/>
-          <w:szCs w:val="26"/>
-        </w:rPr>
-        <w:t xml:space="preserve"> </w:t>
-      </w:r>
-      <w:proofErr w:type="spellStart"/>
-      <w:r>
-        <w:rPr>
-          <w:rFonts w:ascii="Times New Roman" w:hAnsi="Times New Roman" w:cs="Times New Roman"/>
-          <w:sz w:val="26"/>
-          <w:szCs w:val="26"/>
-        </w:rPr>
-        <w:t>thực</w:t>
-      </w:r>
-      <w:proofErr w:type="spellEnd"/>
-      <w:r>
-        <w:rPr>
-          <w:rFonts w:ascii="Times New Roman" w:hAnsi="Times New Roman" w:cs="Times New Roman"/>
-          <w:sz w:val="26"/>
-          <w:szCs w:val="26"/>
-        </w:rPr>
-        <w:t xml:space="preserve"> </w:t>
-      </w:r>
-      <w:proofErr w:type="spellStart"/>
-      <w:r>
-        <w:rPr>
-          <w:rFonts w:ascii="Times New Roman" w:hAnsi="Times New Roman" w:cs="Times New Roman"/>
-          <w:sz w:val="26"/>
-          <w:szCs w:val="26"/>
-        </w:rPr>
-        <w:t>hiện</w:t>
-      </w:r>
-      <w:proofErr w:type="spellEnd"/>
-      <w:r>
-        <w:rPr>
-          <w:rFonts w:ascii="Times New Roman" w:hAnsi="Times New Roman" w:cs="Times New Roman"/>
-          <w:sz w:val="26"/>
-          <w:szCs w:val="26"/>
-        </w:rPr>
-        <w:t xml:space="preserve">: </w:t>
-      </w:r>
-      <w:proofErr w:type="spellStart"/>
-      <w:r>
-        <w:rPr>
-          <w:rFonts w:ascii="Times New Roman" w:hAnsi="Times New Roman" w:cs="Times New Roman"/>
-          <w:sz w:val="26"/>
-          <w:szCs w:val="26"/>
-        </w:rPr>
-        <w:t>mô</w:t>
-      </w:r>
-      <w:proofErr w:type="spellEnd"/>
-      <w:r>
-        <w:rPr>
-          <w:rFonts w:ascii="Times New Roman" w:hAnsi="Times New Roman" w:cs="Times New Roman"/>
-          <w:sz w:val="26"/>
-          <w:szCs w:val="26"/>
-        </w:rPr>
-        <w:t xml:space="preserve"> </w:t>
-      </w:r>
-      <w:proofErr w:type="spellStart"/>
-      <w:r>
-        <w:rPr>
-          <w:rFonts w:ascii="Times New Roman" w:hAnsi="Times New Roman" w:cs="Times New Roman"/>
-          <w:sz w:val="26"/>
-          <w:szCs w:val="26"/>
-        </w:rPr>
-        <w:t>hình</w:t>
-      </w:r>
-      <w:proofErr w:type="spellEnd"/>
-      <w:r>
-        <w:rPr>
-          <w:rFonts w:ascii="Times New Roman" w:hAnsi="Times New Roman" w:cs="Times New Roman"/>
-          <w:sz w:val="26"/>
-          <w:szCs w:val="26"/>
-        </w:rPr>
-        <w:t xml:space="preserve"> </w:t>
-      </w:r>
-      <w:proofErr w:type="spellStart"/>
-      <w:r>
-        <w:rPr>
-          <w:rFonts w:ascii="Times New Roman" w:hAnsi="Times New Roman" w:cs="Times New Roman"/>
-          <w:sz w:val="26"/>
-          <w:szCs w:val="26"/>
-        </w:rPr>
-        <w:t>thác</w:t>
-      </w:r>
-      <w:proofErr w:type="spellEnd"/>
-      <w:r>
-        <w:rPr>
-          <w:rFonts w:ascii="Times New Roman" w:hAnsi="Times New Roman" w:cs="Times New Roman"/>
-          <w:sz w:val="26"/>
-          <w:szCs w:val="26"/>
-        </w:rPr>
-        <w:t xml:space="preserve"> </w:t>
-      </w:r>
-      <w:proofErr w:type="spellStart"/>
-      <w:r>
-        <w:rPr>
-          <w:rFonts w:ascii="Times New Roman" w:hAnsi="Times New Roman" w:cs="Times New Roman"/>
-          <w:sz w:val="26"/>
-          <w:szCs w:val="26"/>
-        </w:rPr>
-        <w:t>nước</w:t>
-      </w:r>
-      <w:proofErr w:type="spellEnd"/>
+          <w:noProof/>
+        </w:rPr>
+        <w:lastRenderedPageBreak/>
+        <w:drawing>
+          <wp:inline distT="0" distB="0" distL="0" distR="0" wp14:anchorId="4DA1B1C2" wp14:editId="145E9137">
+            <wp:extent cx="5943600" cy="3341370"/>
+            <wp:effectExtent l="0" t="0" r="0" b="0"/>
+            <wp:docPr id="4" name="Picture 4"/>
+            <wp:cNvGraphicFramePr>
+              <a:graphicFrameLocks xmlns:a="http://schemas.openxmlformats.org/drawingml/2006/main" noChangeAspect="1"/>
+            </wp:cNvGraphicFramePr>
+            <a:graphic xmlns:a="http://schemas.openxmlformats.org/drawingml/2006/main">
+              <a:graphicData uri="http://schemas.openxmlformats.org/drawingml/2006/picture">
+                <pic:pic xmlns:pic="http://schemas.openxmlformats.org/drawingml/2006/picture">
+                  <pic:nvPicPr>
+                    <pic:cNvPr id="0" name=""/>
+                    <pic:cNvPicPr/>
+                  </pic:nvPicPr>
+                  <pic:blipFill>
+                    <a:blip r:embed="rId7"/>
+                    <a:stretch>
+                      <a:fillRect/>
+                    </a:stretch>
+                  </pic:blipFill>
+                  <pic:spPr>
+                    <a:xfrm>
+                      <a:off x="0" y="0"/>
+                      <a:ext cx="5943600" cy="3341370"/>
+                    </a:xfrm>
+                    <a:prstGeom prst="rect">
+                      <a:avLst/>
+                    </a:prstGeom>
+                  </pic:spPr>
+                </pic:pic>
+              </a:graphicData>
+            </a:graphic>
+          </wp:inline>
+        </w:drawing>
+      </w:r>
     </w:p>
     <w:p>
       <w:pPr>
@@ -7148,140 +6589,6 @@
           <w:szCs w:val="26"/>
         </w:rPr>
       </w:pPr>
-      <w:r>
-        <w:rPr>
-          <w:rFonts w:ascii="Times New Roman" w:hAnsi="Times New Roman" w:cs="Times New Roman"/>
-          <w:sz w:val="26"/>
-          <w:szCs w:val="26"/>
-        </w:rPr>
-        <w:t xml:space="preserve">4. </w:t>
-      </w:r>
-      <w:proofErr w:type="spellStart"/>
-      <w:r>
-        <w:rPr>
-          <w:rFonts w:ascii="Times New Roman" w:hAnsi="Times New Roman" w:cs="Times New Roman"/>
-          <w:sz w:val="26"/>
-          <w:szCs w:val="26"/>
-        </w:rPr>
-        <w:t>Cơ</w:t>
-      </w:r>
-      <w:proofErr w:type="spellEnd"/>
-      <w:r>
-        <w:rPr>
-          <w:rFonts w:ascii="Times New Roman" w:hAnsi="Times New Roman" w:cs="Times New Roman"/>
-          <w:sz w:val="26"/>
-          <w:szCs w:val="26"/>
-        </w:rPr>
-        <w:t xml:space="preserve"> </w:t>
-      </w:r>
-      <w:proofErr w:type="spellStart"/>
-      <w:r>
-        <w:rPr>
-          <w:rFonts w:ascii="Times New Roman" w:hAnsi="Times New Roman" w:cs="Times New Roman"/>
-          <w:sz w:val="26"/>
-          <w:szCs w:val="26"/>
-        </w:rPr>
-        <w:t>sở</w:t>
-      </w:r>
-      <w:proofErr w:type="spellEnd"/>
-      <w:r>
-        <w:rPr>
-          <w:rFonts w:ascii="Times New Roman" w:hAnsi="Times New Roman" w:cs="Times New Roman"/>
-          <w:sz w:val="26"/>
-          <w:szCs w:val="26"/>
-        </w:rPr>
-        <w:t xml:space="preserve"> </w:t>
-      </w:r>
-      <w:proofErr w:type="spellStart"/>
-      <w:r>
-        <w:rPr>
-          <w:rFonts w:ascii="Times New Roman" w:hAnsi="Times New Roman" w:cs="Times New Roman"/>
-          <w:sz w:val="26"/>
-          <w:szCs w:val="26"/>
-        </w:rPr>
-        <w:t>dữ</w:t>
-      </w:r>
-      <w:proofErr w:type="spellEnd"/>
-      <w:r>
-        <w:rPr>
-          <w:rFonts w:ascii="Times New Roman" w:hAnsi="Times New Roman" w:cs="Times New Roman"/>
-          <w:sz w:val="26"/>
-          <w:szCs w:val="26"/>
-        </w:rPr>
-        <w:t xml:space="preserve"> </w:t>
-      </w:r>
-      <w:proofErr w:type="spellStart"/>
-      <w:r>
-        <w:rPr>
-          <w:rFonts w:ascii="Times New Roman" w:hAnsi="Times New Roman" w:cs="Times New Roman"/>
-          <w:sz w:val="26"/>
-          <w:szCs w:val="26"/>
-        </w:rPr>
-        <w:t>liệu</w:t>
-      </w:r>
-      <w:proofErr w:type="spellEnd"/>
-      <w:r>
-        <w:rPr>
-          <w:rFonts w:ascii="Times New Roman" w:hAnsi="Times New Roman" w:cs="Times New Roman"/>
-          <w:sz w:val="26"/>
-          <w:szCs w:val="26"/>
-        </w:rPr>
-        <w:t xml:space="preserve"> </w:t>
-      </w:r>
-      <w:proofErr w:type="spellStart"/>
-      <w:r>
-        <w:rPr>
-          <w:rFonts w:ascii="Times New Roman" w:hAnsi="Times New Roman" w:cs="Times New Roman"/>
-          <w:sz w:val="26"/>
-          <w:szCs w:val="26"/>
-        </w:rPr>
-        <w:t>sử</w:t>
-      </w:r>
-      <w:proofErr w:type="spellEnd"/>
-      <w:r>
-        <w:rPr>
-          <w:rFonts w:ascii="Times New Roman" w:hAnsi="Times New Roman" w:cs="Times New Roman"/>
-          <w:sz w:val="26"/>
-          <w:szCs w:val="26"/>
-        </w:rPr>
-        <w:t xml:space="preserve"> </w:t>
-      </w:r>
-      <w:proofErr w:type="spellStart"/>
-      <w:r>
-        <w:rPr>
-          <w:rFonts w:ascii="Times New Roman" w:hAnsi="Times New Roman" w:cs="Times New Roman"/>
-          <w:sz w:val="26"/>
-          <w:szCs w:val="26"/>
-        </w:rPr>
-        <w:t>dụng</w:t>
-      </w:r>
-      <w:proofErr w:type="spellEnd"/>
-      <w:r>
-        <w:rPr>
-          <w:rFonts w:ascii="Times New Roman" w:hAnsi="Times New Roman" w:cs="Times New Roman"/>
-          <w:sz w:val="26"/>
-          <w:szCs w:val="26"/>
-        </w:rPr>
-        <w:t xml:space="preserve">: </w:t>
-      </w:r>
-      <w:proofErr w:type="spellStart"/>
-      <w:r>
-        <w:rPr>
-          <w:rFonts w:ascii="Times New Roman" w:hAnsi="Times New Roman" w:cs="Times New Roman"/>
-          <w:sz w:val="26"/>
-          <w:szCs w:val="26"/>
-        </w:rPr>
-        <w:t>Postgre</w:t>
-      </w:r>
-      <w:proofErr w:type="spellEnd"/>
-      <w:r>
-        <w:rPr>
-          <w:rFonts w:ascii="Times New Roman" w:hAnsi="Times New Roman" w:cs="Times New Roman"/>
-          <w:sz w:val="26"/>
-          <w:szCs w:val="26"/>
-        </w:rPr>
-        <w:t xml:space="preserve"> SQL</w:t>
-      </w:r>
     </w:p>
     <w:p>
       <w:pPr>
@@ -7297,79 +6604,259 @@
           <w:sz w:val="26"/>
           <w:szCs w:val="26"/>
         </w:rPr>
-        <w:t xml:space="preserve">5. </w:t>
-      </w:r>
-      <w:proofErr w:type="spellStart"/>
-      <w:r>
-        <w:rPr>
-          <w:rFonts w:ascii="Times New Roman" w:hAnsi="Times New Roman" w:cs="Times New Roman"/>
-          <w:sz w:val="26"/>
-          <w:szCs w:val="26"/>
-        </w:rPr>
-        <w:t>Ngôn</w:t>
-      </w:r>
-      <w:proofErr w:type="spellEnd"/>
-      <w:r>
-        <w:rPr>
-          <w:rFonts w:ascii="Times New Roman" w:hAnsi="Times New Roman" w:cs="Times New Roman"/>
-          <w:sz w:val="26"/>
-          <w:szCs w:val="26"/>
-        </w:rPr>
-        <w:t xml:space="preserve"> </w:t>
-      </w:r>
-      <w:proofErr w:type="spellStart"/>
-      <w:r>
-        <w:rPr>
-          <w:rFonts w:ascii="Times New Roman" w:hAnsi="Times New Roman" w:cs="Times New Roman"/>
-          <w:sz w:val="26"/>
-          <w:szCs w:val="26"/>
-        </w:rPr>
-        <w:t>ngữ</w:t>
-      </w:r>
-      <w:proofErr w:type="spellEnd"/>
-      <w:r>
-        <w:rPr>
-          <w:rFonts w:ascii="Times New Roman" w:hAnsi="Times New Roman" w:cs="Times New Roman"/>
-          <w:sz w:val="26"/>
-          <w:szCs w:val="26"/>
-        </w:rPr>
-        <w:t xml:space="preserve"> </w:t>
-      </w:r>
-      <w:proofErr w:type="spellStart"/>
-      <w:r>
-        <w:rPr>
-          <w:rFonts w:ascii="Times New Roman" w:hAnsi="Times New Roman" w:cs="Times New Roman"/>
-          <w:sz w:val="26"/>
-          <w:szCs w:val="26"/>
-        </w:rPr>
-        <w:t>sử</w:t>
-      </w:r>
-      <w:proofErr w:type="spellEnd"/>
-      <w:r>
-        <w:rPr>
-          <w:rFonts w:ascii="Times New Roman" w:hAnsi="Times New Roman" w:cs="Times New Roman"/>
-          <w:sz w:val="26"/>
-          <w:szCs w:val="26"/>
-        </w:rPr>
-        <w:t xml:space="preserve"> </w:t>
-      </w:r>
-      <w:proofErr w:type="spellStart"/>
-      <w:r>
-        <w:rPr>
-          <w:rFonts w:ascii="Times New Roman" w:hAnsi="Times New Roman" w:cs="Times New Roman"/>
-          <w:sz w:val="26"/>
-          <w:szCs w:val="26"/>
-        </w:rPr>
-        <w:t>dụng</w:t>
-      </w:r>
-      <w:proofErr w:type="spellEnd"/>
-      <w:r>
-        <w:rPr>
-          <w:rFonts w:ascii="Times New Roman" w:hAnsi="Times New Roman" w:cs="Times New Roman"/>
-          <w:sz w:val="26"/>
-          <w:szCs w:val="26"/>
-        </w:rPr>
-        <w:t>: java.</w:t>
+        <w:t>-</w:t>
+      </w:r>
+      <w:proofErr w:type="spellStart"/>
+      <w:r>
+        <w:rPr>
+          <w:rFonts w:ascii="Times New Roman" w:hAnsi="Times New Roman" w:cs="Times New Roman"/>
+          <w:sz w:val="26"/>
+          <w:szCs w:val="26"/>
+        </w:rPr>
+        <w:t>Đối</w:t>
+      </w:r>
+      <w:proofErr w:type="spellEnd"/>
+      <w:r>
+        <w:rPr>
+          <w:rFonts w:ascii="Times New Roman" w:hAnsi="Times New Roman" w:cs="Times New Roman"/>
+          <w:sz w:val="26"/>
+          <w:szCs w:val="26"/>
+        </w:rPr>
+        <w:t xml:space="preserve"> </w:t>
+      </w:r>
+      <w:proofErr w:type="spellStart"/>
+      <w:r>
+        <w:rPr>
+          <w:rFonts w:ascii="Times New Roman" w:hAnsi="Times New Roman" w:cs="Times New Roman"/>
+          <w:sz w:val="26"/>
+          <w:szCs w:val="26"/>
+        </w:rPr>
+        <w:t>thủ</w:t>
+      </w:r>
+      <w:proofErr w:type="spellEnd"/>
+      <w:r>
+        <w:rPr>
+          <w:rFonts w:ascii="Times New Roman" w:hAnsi="Times New Roman" w:cs="Times New Roman"/>
+          <w:sz w:val="26"/>
+          <w:szCs w:val="26"/>
+        </w:rPr>
+        <w:t>:</w:t>
+      </w:r>
+      <w:r>
+        <w:rPr>
+          <w:rFonts w:ascii="Times New Roman" w:hAnsi="Times New Roman" w:cs="Times New Roman"/>
+          <w:sz w:val="26"/>
+          <w:szCs w:val="26"/>
+        </w:rPr>
+        <w:t xml:space="preserve"> </w:t>
+      </w:r>
+      <w:proofErr w:type="spellStart"/>
+      <w:r>
+        <w:rPr>
+          <w:rFonts w:ascii="Times New Roman" w:hAnsi="Times New Roman" w:cs="Times New Roman"/>
+          <w:sz w:val="26"/>
+          <w:szCs w:val="26"/>
+        </w:rPr>
+        <w:t>Khu</w:t>
+      </w:r>
+      <w:proofErr w:type="spellEnd"/>
+      <w:r>
+        <w:rPr>
+          <w:rFonts w:ascii="Times New Roman" w:hAnsi="Times New Roman" w:cs="Times New Roman"/>
+          <w:sz w:val="26"/>
+          <w:szCs w:val="26"/>
+        </w:rPr>
+        <w:t xml:space="preserve"> </w:t>
+      </w:r>
+      <w:proofErr w:type="spellStart"/>
+      <w:r>
+        <w:rPr>
+          <w:rFonts w:ascii="Times New Roman" w:hAnsi="Times New Roman" w:cs="Times New Roman"/>
+          <w:sz w:val="26"/>
+          <w:szCs w:val="26"/>
+        </w:rPr>
+        <w:t>vực</w:t>
+      </w:r>
+      <w:proofErr w:type="spellEnd"/>
+      <w:r>
+        <w:rPr>
+          <w:rFonts w:ascii="Times New Roman" w:hAnsi="Times New Roman" w:cs="Times New Roman"/>
+          <w:sz w:val="26"/>
+          <w:szCs w:val="26"/>
+        </w:rPr>
+        <w:t xml:space="preserve"> </w:t>
+      </w:r>
+      <w:proofErr w:type="spellStart"/>
+      <w:r>
+        <w:rPr>
+          <w:rFonts w:ascii="Times New Roman" w:hAnsi="Times New Roman" w:cs="Times New Roman"/>
+          <w:sz w:val="26"/>
+          <w:szCs w:val="26"/>
+        </w:rPr>
+        <w:t>tìm</w:t>
+      </w:r>
+      <w:proofErr w:type="spellEnd"/>
+      <w:r>
+        <w:rPr>
+          <w:rFonts w:ascii="Times New Roman" w:hAnsi="Times New Roman" w:cs="Times New Roman"/>
+          <w:sz w:val="26"/>
+          <w:szCs w:val="26"/>
+        </w:rPr>
+        <w:t xml:space="preserve"> </w:t>
+      </w:r>
+      <w:proofErr w:type="spellStart"/>
+      <w:r>
+        <w:rPr>
+          <w:rFonts w:ascii="Times New Roman" w:hAnsi="Times New Roman" w:cs="Times New Roman"/>
+          <w:sz w:val="26"/>
+          <w:szCs w:val="26"/>
+        </w:rPr>
+        <w:t>kiếm</w:t>
+      </w:r>
+      <w:proofErr w:type="spellEnd"/>
+      <w:r>
+        <w:rPr>
+          <w:rFonts w:ascii="Times New Roman" w:hAnsi="Times New Roman" w:cs="Times New Roman"/>
+          <w:sz w:val="26"/>
+          <w:szCs w:val="26"/>
+        </w:rPr>
+        <w:t xml:space="preserve"> </w:t>
+      </w:r>
+      <w:proofErr w:type="spellStart"/>
+      <w:r>
+        <w:rPr>
+          <w:rFonts w:ascii="Times New Roman" w:hAnsi="Times New Roman" w:cs="Times New Roman"/>
+          <w:sz w:val="26"/>
+          <w:szCs w:val="26"/>
+        </w:rPr>
+        <w:t>nhiều</w:t>
+      </w:r>
+      <w:proofErr w:type="spellEnd"/>
+      <w:r>
+        <w:rPr>
+          <w:rFonts w:ascii="Times New Roman" w:hAnsi="Times New Roman" w:cs="Times New Roman"/>
+          <w:sz w:val="26"/>
+          <w:szCs w:val="26"/>
+        </w:rPr>
+        <w:t xml:space="preserve"> </w:t>
+      </w:r>
+      <w:proofErr w:type="spellStart"/>
+      <w:proofErr w:type="gramStart"/>
+      <w:r>
+        <w:rPr>
+          <w:rFonts w:ascii="Times New Roman" w:hAnsi="Times New Roman" w:cs="Times New Roman"/>
+          <w:sz w:val="26"/>
+          <w:szCs w:val="26"/>
+        </w:rPr>
+        <w:t>nhất</w:t>
+      </w:r>
+      <w:proofErr w:type="spellEnd"/>
+      <w:r>
+        <w:rPr>
+          <w:rFonts w:ascii="Times New Roman" w:hAnsi="Times New Roman" w:cs="Times New Roman"/>
+          <w:sz w:val="26"/>
+          <w:szCs w:val="26"/>
+        </w:rPr>
+        <w:t xml:space="preserve"> </w:t>
+      </w:r>
+      <w:r>
+        <w:rPr>
+          <w:rFonts w:ascii="Times New Roman" w:hAnsi="Times New Roman" w:cs="Times New Roman"/>
+          <w:sz w:val="26"/>
+          <w:szCs w:val="26"/>
+        </w:rPr>
+        <w:t>:</w:t>
+      </w:r>
+      <w:proofErr w:type="spellStart"/>
+      <w:r>
+        <w:rPr>
+          <w:rFonts w:ascii="Times New Roman" w:hAnsi="Times New Roman" w:cs="Times New Roman"/>
+          <w:sz w:val="26"/>
+          <w:szCs w:val="26"/>
+        </w:rPr>
+        <w:t>Vũng</w:t>
+      </w:r>
+      <w:proofErr w:type="spellEnd"/>
+      <w:proofErr w:type="gramEnd"/>
+      <w:r>
+        <w:rPr>
+          <w:rFonts w:ascii="Times New Roman" w:hAnsi="Times New Roman" w:cs="Times New Roman"/>
+          <w:sz w:val="26"/>
+          <w:szCs w:val="26"/>
+        </w:rPr>
+        <w:t xml:space="preserve"> </w:t>
+      </w:r>
+      <w:proofErr w:type="spellStart"/>
+      <w:r>
+        <w:rPr>
+          <w:rFonts w:ascii="Times New Roman" w:hAnsi="Times New Roman" w:cs="Times New Roman"/>
+          <w:sz w:val="26"/>
+          <w:szCs w:val="26"/>
+        </w:rPr>
+        <w:t>Tàu</w:t>
+      </w:r>
+      <w:proofErr w:type="spellEnd"/>
+      <w:r>
+        <w:rPr>
+          <w:rFonts w:ascii="Times New Roman" w:hAnsi="Times New Roman" w:cs="Times New Roman"/>
+          <w:sz w:val="26"/>
+          <w:szCs w:val="26"/>
+        </w:rPr>
+        <w:t xml:space="preserve">, </w:t>
+      </w:r>
+      <w:proofErr w:type="spellStart"/>
+      <w:r>
+        <w:rPr>
+          <w:rFonts w:ascii="Times New Roman" w:hAnsi="Times New Roman" w:cs="Times New Roman"/>
+          <w:sz w:val="26"/>
+          <w:szCs w:val="26"/>
+        </w:rPr>
+        <w:t>Nha</w:t>
+      </w:r>
+      <w:proofErr w:type="spellEnd"/>
+      <w:r>
+        <w:rPr>
+          <w:rFonts w:ascii="Times New Roman" w:hAnsi="Times New Roman" w:cs="Times New Roman"/>
+          <w:sz w:val="26"/>
+          <w:szCs w:val="26"/>
+        </w:rPr>
+        <w:t xml:space="preserve"> Trang , </w:t>
+      </w:r>
+      <w:proofErr w:type="spellStart"/>
+      <w:r>
+        <w:rPr>
+          <w:rFonts w:ascii="Times New Roman" w:hAnsi="Times New Roman" w:cs="Times New Roman"/>
+          <w:sz w:val="26"/>
+          <w:szCs w:val="26"/>
+        </w:rPr>
+        <w:t>Biên</w:t>
+      </w:r>
+      <w:proofErr w:type="spellEnd"/>
+      <w:r>
+        <w:rPr>
+          <w:rFonts w:ascii="Times New Roman" w:hAnsi="Times New Roman" w:cs="Times New Roman"/>
+          <w:sz w:val="26"/>
+          <w:szCs w:val="26"/>
+        </w:rPr>
+        <w:t xml:space="preserve"> </w:t>
+      </w:r>
+      <w:proofErr w:type="spellStart"/>
+      <w:r>
+        <w:rPr>
+          <w:rFonts w:ascii="Times New Roman" w:hAnsi="Times New Roman" w:cs="Times New Roman"/>
+          <w:sz w:val="26"/>
+          <w:szCs w:val="26"/>
+        </w:rPr>
+        <w:t>Hòa</w:t>
+      </w:r>
+      <w:proofErr w:type="spellEnd"/>
+      <w:r>
+        <w:rPr>
+          <w:rFonts w:ascii="Times New Roman" w:hAnsi="Times New Roman" w:cs="Times New Roman"/>
+          <w:sz w:val="26"/>
+          <w:szCs w:val="26"/>
+        </w:rPr>
+        <w:t>…</w:t>
       </w:r>
     </w:p>
     <w:p>
@@ -7380,60 +6867,17 @@
           <w:szCs w:val="26"/>
         </w:rPr>
       </w:pPr>
-      <w:r>
-        <w:rPr>
-          <w:rFonts w:ascii="Times New Roman" w:hAnsi="Times New Roman" w:cs="Times New Roman"/>
-          <w:sz w:val="26"/>
-          <w:szCs w:val="26"/>
-        </w:rPr>
-        <w:t xml:space="preserve">6. Framework: Spring MVC </w:t>
-      </w:r>
-      <w:proofErr w:type="spellStart"/>
-      <w:r>
-        <w:rPr>
-          <w:rFonts w:ascii="Times New Roman" w:hAnsi="Times New Roman" w:cs="Times New Roman"/>
-          <w:sz w:val="26"/>
-          <w:szCs w:val="26"/>
-        </w:rPr>
-        <w:t>hoặc</w:t>
-      </w:r>
-      <w:proofErr w:type="spellEnd"/>
-      <w:r>
-        <w:rPr>
-          <w:rFonts w:ascii="Times New Roman" w:hAnsi="Times New Roman" w:cs="Times New Roman"/>
-          <w:sz w:val="26"/>
-          <w:szCs w:val="26"/>
-        </w:rPr>
-        <w:t xml:space="preserve"> </w:t>
-      </w:r>
-      <w:proofErr w:type="spellStart"/>
-      <w:r>
-        <w:rPr>
-          <w:rFonts w:ascii="Times New Roman" w:hAnsi="Times New Roman" w:cs="Times New Roman"/>
-          <w:sz w:val="26"/>
-          <w:szCs w:val="26"/>
-        </w:rPr>
-        <w:t>jsp</w:t>
-      </w:r>
-      <w:proofErr w:type="spellEnd"/>
-      <w:r>
-        <w:rPr>
-          <w:rFonts w:ascii="Times New Roman" w:hAnsi="Times New Roman" w:cs="Times New Roman"/>
-          <w:sz w:val="26"/>
-          <w:szCs w:val="26"/>
-        </w:rPr>
-        <w:t xml:space="preserve">, </w:t>
-      </w:r>
-      <w:proofErr w:type="spellStart"/>
-      <w:r>
-        <w:rPr>
-          <w:rFonts w:ascii="Times New Roman" w:hAnsi="Times New Roman" w:cs="Times New Roman"/>
-          <w:sz w:val="26"/>
-          <w:szCs w:val="26"/>
-        </w:rPr>
-        <w:t>serverlet</w:t>
-      </w:r>
-      <w:proofErr w:type="spellEnd"/>
+      <w:hyperlink r:id="rId8" w:history="1">
+        <w:r>
+          <w:rPr>
+            <w:rStyle w:val="Hyperlink"/>
+            <w:rFonts w:ascii="Times New Roman" w:hAnsi="Times New Roman" w:cs="Times New Roman"/>
+            <w:sz w:val="26"/>
+            <w:szCs w:val="26"/>
+          </w:rPr>
+          <w:t>https://www.facebook.com/quanlynhatro/</w:t>
+        </w:r>
+      </w:hyperlink>
     </w:p>
     <w:p>
       <w:pPr>
@@ -7443,12 +6887,1243 @@
           <w:szCs w:val="26"/>
         </w:rPr>
       </w:pPr>
-      <w:r>
-        <w:rPr>
-          <w:rFonts w:ascii="Times New Roman" w:hAnsi="Times New Roman" w:cs="Times New Roman"/>
-          <w:sz w:val="26"/>
-          <w:szCs w:val="26"/>
-        </w:rPr>
+    </w:p>
+    <w:p>
+      <w:pPr>
+        <w:rPr>
+          <w:rFonts w:ascii="Times New Roman" w:hAnsi="Times New Roman" w:cs="Times New Roman"/>
+          <w:sz w:val="26"/>
+          <w:szCs w:val="26"/>
+        </w:rPr>
+      </w:pPr>
+      <w:r>
+        <w:rPr>
+          <w:rFonts w:ascii="Times New Roman" w:hAnsi="Times New Roman" w:cs="Times New Roman"/>
+          <w:sz w:val="26"/>
+          <w:szCs w:val="26"/>
+        </w:rPr>
+        <w:t>https://www.youtube.com/watch?v=0-SigJJ9MRs&amp;feature=youtu.be</w:t>
+      </w:r>
+      <w:bookmarkStart w:id="0" w:name="_GoBack"/>
+      <w:bookmarkEnd w:id="0"/>
+    </w:p>
+    <w:p>
+      <w:pPr>
+        <w:rPr>
+          <w:rFonts w:ascii="Times New Roman" w:hAnsi="Times New Roman" w:cs="Times New Roman"/>
+          <w:sz w:val="26"/>
+          <w:szCs w:val="26"/>
+        </w:rPr>
+      </w:pPr>
+      <w:r>
+        <w:rPr>
+          <w:rFonts w:ascii="Times New Roman" w:hAnsi="Times New Roman" w:cs="Times New Roman"/>
+          <w:sz w:val="26"/>
+          <w:szCs w:val="26"/>
+        </w:rPr>
+        <w:t xml:space="preserve">2. </w:t>
+      </w:r>
+      <w:proofErr w:type="spellStart"/>
+      <w:r>
+        <w:rPr>
+          <w:rFonts w:ascii="Times New Roman" w:hAnsi="Times New Roman" w:cs="Times New Roman"/>
+          <w:sz w:val="26"/>
+          <w:szCs w:val="26"/>
+        </w:rPr>
+        <w:t>Kế</w:t>
+      </w:r>
+      <w:proofErr w:type="spellEnd"/>
+      <w:r>
+        <w:rPr>
+          <w:rFonts w:ascii="Times New Roman" w:hAnsi="Times New Roman" w:cs="Times New Roman"/>
+          <w:sz w:val="26"/>
+          <w:szCs w:val="26"/>
+        </w:rPr>
+        <w:t xml:space="preserve"> </w:t>
+      </w:r>
+      <w:proofErr w:type="spellStart"/>
+      <w:r>
+        <w:rPr>
+          <w:rFonts w:ascii="Times New Roman" w:hAnsi="Times New Roman" w:cs="Times New Roman"/>
+          <w:sz w:val="26"/>
+          <w:szCs w:val="26"/>
+        </w:rPr>
+        <w:t>hoạch</w:t>
+      </w:r>
+      <w:proofErr w:type="spellEnd"/>
+      <w:r>
+        <w:rPr>
+          <w:rFonts w:ascii="Times New Roman" w:hAnsi="Times New Roman" w:cs="Times New Roman"/>
+          <w:sz w:val="26"/>
+          <w:szCs w:val="26"/>
+        </w:rPr>
+        <w:t xml:space="preserve"> </w:t>
+      </w:r>
+      <w:proofErr w:type="spellStart"/>
+      <w:r>
+        <w:rPr>
+          <w:rFonts w:ascii="Times New Roman" w:hAnsi="Times New Roman" w:cs="Times New Roman"/>
+          <w:sz w:val="26"/>
+          <w:szCs w:val="26"/>
+        </w:rPr>
+        <w:t>thực</w:t>
+      </w:r>
+      <w:proofErr w:type="spellEnd"/>
+      <w:r>
+        <w:rPr>
+          <w:rFonts w:ascii="Times New Roman" w:hAnsi="Times New Roman" w:cs="Times New Roman"/>
+          <w:sz w:val="26"/>
+          <w:szCs w:val="26"/>
+        </w:rPr>
+        <w:t xml:space="preserve"> </w:t>
+      </w:r>
+      <w:proofErr w:type="spellStart"/>
+      <w:r>
+        <w:rPr>
+          <w:rFonts w:ascii="Times New Roman" w:hAnsi="Times New Roman" w:cs="Times New Roman"/>
+          <w:sz w:val="26"/>
+          <w:szCs w:val="26"/>
+        </w:rPr>
+        <w:t>hiện</w:t>
+      </w:r>
+      <w:proofErr w:type="spellEnd"/>
+    </w:p>
+    <w:p>
+      <w:pPr>
+        <w:rPr>
+          <w:rFonts w:ascii="Times New Roman" w:hAnsi="Times New Roman" w:cs="Times New Roman"/>
+          <w:sz w:val="26"/>
+          <w:szCs w:val="26"/>
+        </w:rPr>
+      </w:pPr>
+      <w:r>
+        <w:rPr>
+          <w:rFonts w:ascii="Times New Roman" w:hAnsi="Times New Roman" w:cs="Times New Roman"/>
+          <w:sz w:val="26"/>
+          <w:szCs w:val="26"/>
+        </w:rPr>
+        <w:t>-</w:t>
+      </w:r>
+      <w:proofErr w:type="spellStart"/>
+      <w:r>
+        <w:rPr>
+          <w:rFonts w:ascii="Times New Roman" w:hAnsi="Times New Roman" w:cs="Times New Roman"/>
+          <w:sz w:val="26"/>
+          <w:szCs w:val="26"/>
+        </w:rPr>
+        <w:t>Thời</w:t>
+      </w:r>
+      <w:proofErr w:type="spellEnd"/>
+      <w:r>
+        <w:rPr>
+          <w:rFonts w:ascii="Times New Roman" w:hAnsi="Times New Roman" w:cs="Times New Roman"/>
+          <w:sz w:val="26"/>
+          <w:szCs w:val="26"/>
+        </w:rPr>
+        <w:t xml:space="preserve"> </w:t>
+      </w:r>
+      <w:proofErr w:type="spellStart"/>
+      <w:r>
+        <w:rPr>
+          <w:rFonts w:ascii="Times New Roman" w:hAnsi="Times New Roman" w:cs="Times New Roman"/>
+          <w:sz w:val="26"/>
+          <w:szCs w:val="26"/>
+        </w:rPr>
+        <w:t>gian</w:t>
+      </w:r>
+      <w:proofErr w:type="gramStart"/>
+      <w:r>
+        <w:rPr>
+          <w:rFonts w:ascii="Times New Roman" w:hAnsi="Times New Roman" w:cs="Times New Roman"/>
+          <w:sz w:val="26"/>
+          <w:szCs w:val="26"/>
+        </w:rPr>
+        <w:t>:Bắt</w:t>
+      </w:r>
+      <w:proofErr w:type="spellEnd"/>
+      <w:proofErr w:type="gramEnd"/>
+      <w:r>
+        <w:rPr>
+          <w:rFonts w:ascii="Times New Roman" w:hAnsi="Times New Roman" w:cs="Times New Roman"/>
+          <w:sz w:val="26"/>
+          <w:szCs w:val="26"/>
+        </w:rPr>
+        <w:t xml:space="preserve"> </w:t>
+      </w:r>
+      <w:proofErr w:type="spellStart"/>
+      <w:r>
+        <w:rPr>
+          <w:rFonts w:ascii="Times New Roman" w:hAnsi="Times New Roman" w:cs="Times New Roman"/>
+          <w:sz w:val="26"/>
+          <w:szCs w:val="26"/>
+        </w:rPr>
+        <w:t>đầu</w:t>
+      </w:r>
+      <w:proofErr w:type="spellEnd"/>
+      <w:r>
+        <w:rPr>
+          <w:rFonts w:ascii="Times New Roman" w:hAnsi="Times New Roman" w:cs="Times New Roman"/>
+          <w:sz w:val="26"/>
+          <w:szCs w:val="26"/>
+        </w:rPr>
+        <w:t xml:space="preserve"> </w:t>
+      </w:r>
+      <w:proofErr w:type="spellStart"/>
+      <w:r>
+        <w:rPr>
+          <w:rFonts w:ascii="Times New Roman" w:hAnsi="Times New Roman" w:cs="Times New Roman"/>
+          <w:sz w:val="26"/>
+          <w:szCs w:val="26"/>
+        </w:rPr>
+        <w:t>từ</w:t>
+      </w:r>
+      <w:proofErr w:type="spellEnd"/>
+      <w:r>
+        <w:rPr>
+          <w:rFonts w:ascii="Times New Roman" w:hAnsi="Times New Roman" w:cs="Times New Roman"/>
+          <w:sz w:val="26"/>
+          <w:szCs w:val="26"/>
+        </w:rPr>
+        <w:t xml:space="preserve"> 22/8/2016 </w:t>
+      </w:r>
+      <w:proofErr w:type="spellStart"/>
+      <w:r>
+        <w:rPr>
+          <w:rFonts w:ascii="Times New Roman" w:hAnsi="Times New Roman" w:cs="Times New Roman"/>
+          <w:sz w:val="26"/>
+          <w:szCs w:val="26"/>
+        </w:rPr>
+        <w:t>tới</w:t>
+      </w:r>
+      <w:proofErr w:type="spellEnd"/>
+      <w:r>
+        <w:rPr>
+          <w:rFonts w:ascii="Times New Roman" w:hAnsi="Times New Roman" w:cs="Times New Roman"/>
+          <w:sz w:val="26"/>
+          <w:szCs w:val="26"/>
+        </w:rPr>
+        <w:t xml:space="preserve"> 30/11/2016. </w:t>
+      </w:r>
+      <w:proofErr w:type="spellStart"/>
+      <w:r>
+        <w:rPr>
+          <w:rFonts w:ascii="Times New Roman" w:hAnsi="Times New Roman" w:cs="Times New Roman"/>
+          <w:sz w:val="26"/>
+          <w:szCs w:val="26"/>
+        </w:rPr>
+        <w:t>Làm</w:t>
+      </w:r>
+      <w:proofErr w:type="spellEnd"/>
+      <w:r>
+        <w:rPr>
+          <w:rFonts w:ascii="Times New Roman" w:hAnsi="Times New Roman" w:cs="Times New Roman"/>
+          <w:sz w:val="26"/>
+          <w:szCs w:val="26"/>
+        </w:rPr>
+        <w:t xml:space="preserve"> </w:t>
+      </w:r>
+      <w:proofErr w:type="spellStart"/>
+      <w:r>
+        <w:rPr>
+          <w:rFonts w:ascii="Times New Roman" w:hAnsi="Times New Roman" w:cs="Times New Roman"/>
+          <w:sz w:val="26"/>
+          <w:szCs w:val="26"/>
+        </w:rPr>
+        <w:t>việc</w:t>
+      </w:r>
+      <w:proofErr w:type="spellEnd"/>
+      <w:r>
+        <w:rPr>
+          <w:rFonts w:ascii="Times New Roman" w:hAnsi="Times New Roman" w:cs="Times New Roman"/>
+          <w:sz w:val="26"/>
+          <w:szCs w:val="26"/>
+        </w:rPr>
+        <w:t xml:space="preserve"> </w:t>
+      </w:r>
+      <w:proofErr w:type="spellStart"/>
+      <w:r>
+        <w:rPr>
+          <w:rFonts w:ascii="Times New Roman" w:hAnsi="Times New Roman" w:cs="Times New Roman"/>
+          <w:sz w:val="26"/>
+          <w:szCs w:val="26"/>
+        </w:rPr>
+        <w:t>từ</w:t>
+      </w:r>
+      <w:proofErr w:type="spellEnd"/>
+      <w:r>
+        <w:rPr>
+          <w:rFonts w:ascii="Times New Roman" w:hAnsi="Times New Roman" w:cs="Times New Roman"/>
+          <w:sz w:val="26"/>
+          <w:szCs w:val="26"/>
+        </w:rPr>
+        <w:t xml:space="preserve"> </w:t>
+      </w:r>
+      <w:proofErr w:type="spellStart"/>
+      <w:r>
+        <w:rPr>
+          <w:rFonts w:ascii="Times New Roman" w:hAnsi="Times New Roman" w:cs="Times New Roman"/>
+          <w:sz w:val="26"/>
+          <w:szCs w:val="26"/>
+        </w:rPr>
+        <w:t>thứ</w:t>
+      </w:r>
+      <w:proofErr w:type="spellEnd"/>
+      <w:r>
+        <w:rPr>
+          <w:rFonts w:ascii="Times New Roman" w:hAnsi="Times New Roman" w:cs="Times New Roman"/>
+          <w:sz w:val="26"/>
+          <w:szCs w:val="26"/>
+        </w:rPr>
+        <w:t xml:space="preserve"> 2 </w:t>
+      </w:r>
+      <w:proofErr w:type="spellStart"/>
+      <w:r>
+        <w:rPr>
+          <w:rFonts w:ascii="Times New Roman" w:hAnsi="Times New Roman" w:cs="Times New Roman"/>
+          <w:sz w:val="26"/>
+          <w:szCs w:val="26"/>
+        </w:rPr>
+        <w:t>đến</w:t>
+      </w:r>
+      <w:proofErr w:type="spellEnd"/>
+      <w:r>
+        <w:rPr>
+          <w:rFonts w:ascii="Times New Roman" w:hAnsi="Times New Roman" w:cs="Times New Roman"/>
+          <w:sz w:val="26"/>
+          <w:szCs w:val="26"/>
+        </w:rPr>
+        <w:t xml:space="preserve"> </w:t>
+      </w:r>
+      <w:proofErr w:type="spellStart"/>
+      <w:r>
+        <w:rPr>
+          <w:rFonts w:ascii="Times New Roman" w:hAnsi="Times New Roman" w:cs="Times New Roman"/>
+          <w:sz w:val="26"/>
+          <w:szCs w:val="26"/>
+        </w:rPr>
+        <w:t>thứ</w:t>
+      </w:r>
+      <w:proofErr w:type="spellEnd"/>
+      <w:r>
+        <w:rPr>
+          <w:rFonts w:ascii="Times New Roman" w:hAnsi="Times New Roman" w:cs="Times New Roman"/>
+          <w:sz w:val="26"/>
+          <w:szCs w:val="26"/>
+        </w:rPr>
+        <w:t xml:space="preserve"> 7.Báo </w:t>
+      </w:r>
+      <w:proofErr w:type="spellStart"/>
+      <w:r>
+        <w:rPr>
+          <w:rFonts w:ascii="Times New Roman" w:hAnsi="Times New Roman" w:cs="Times New Roman"/>
+          <w:sz w:val="26"/>
+          <w:szCs w:val="26"/>
+        </w:rPr>
+        <w:t>cáo</w:t>
+      </w:r>
+      <w:proofErr w:type="spellEnd"/>
+      <w:r>
+        <w:rPr>
+          <w:rFonts w:ascii="Times New Roman" w:hAnsi="Times New Roman" w:cs="Times New Roman"/>
+          <w:sz w:val="26"/>
+          <w:szCs w:val="26"/>
+        </w:rPr>
+        <w:t xml:space="preserve"> </w:t>
+      </w:r>
+      <w:proofErr w:type="spellStart"/>
+      <w:r>
+        <w:rPr>
+          <w:rFonts w:ascii="Times New Roman" w:hAnsi="Times New Roman" w:cs="Times New Roman"/>
+          <w:sz w:val="26"/>
+          <w:szCs w:val="26"/>
+        </w:rPr>
+        <w:t>hàng</w:t>
+      </w:r>
+      <w:proofErr w:type="spellEnd"/>
+      <w:r>
+        <w:rPr>
+          <w:rFonts w:ascii="Times New Roman" w:hAnsi="Times New Roman" w:cs="Times New Roman"/>
+          <w:sz w:val="26"/>
+          <w:szCs w:val="26"/>
+        </w:rPr>
+        <w:t xml:space="preserve"> </w:t>
+      </w:r>
+      <w:proofErr w:type="spellStart"/>
+      <w:r>
+        <w:rPr>
+          <w:rFonts w:ascii="Times New Roman" w:hAnsi="Times New Roman" w:cs="Times New Roman"/>
+          <w:sz w:val="26"/>
+          <w:szCs w:val="26"/>
+        </w:rPr>
+        <w:t>tuần</w:t>
+      </w:r>
+      <w:proofErr w:type="spellEnd"/>
+      <w:r>
+        <w:rPr>
+          <w:rFonts w:ascii="Times New Roman" w:hAnsi="Times New Roman" w:cs="Times New Roman"/>
+          <w:sz w:val="26"/>
+          <w:szCs w:val="26"/>
+        </w:rPr>
+        <w:t xml:space="preserve"> </w:t>
+      </w:r>
+      <w:proofErr w:type="spellStart"/>
+      <w:r>
+        <w:rPr>
+          <w:rFonts w:ascii="Times New Roman" w:hAnsi="Times New Roman" w:cs="Times New Roman"/>
+          <w:sz w:val="26"/>
+          <w:szCs w:val="26"/>
+        </w:rPr>
+        <w:t>vào</w:t>
+      </w:r>
+      <w:proofErr w:type="spellEnd"/>
+      <w:r>
+        <w:rPr>
+          <w:rFonts w:ascii="Times New Roman" w:hAnsi="Times New Roman" w:cs="Times New Roman"/>
+          <w:sz w:val="26"/>
+          <w:szCs w:val="26"/>
+        </w:rPr>
+        <w:t xml:space="preserve"> </w:t>
+      </w:r>
+      <w:proofErr w:type="spellStart"/>
+      <w:r>
+        <w:rPr>
+          <w:rFonts w:ascii="Times New Roman" w:hAnsi="Times New Roman" w:cs="Times New Roman"/>
+          <w:sz w:val="26"/>
+          <w:szCs w:val="26"/>
+        </w:rPr>
+        <w:t>sáng</w:t>
+      </w:r>
+      <w:proofErr w:type="spellEnd"/>
+      <w:r>
+        <w:rPr>
+          <w:rFonts w:ascii="Times New Roman" w:hAnsi="Times New Roman" w:cs="Times New Roman"/>
+          <w:sz w:val="26"/>
+          <w:szCs w:val="26"/>
+        </w:rPr>
+        <w:t xml:space="preserve"> </w:t>
+      </w:r>
+      <w:proofErr w:type="spellStart"/>
+      <w:r>
+        <w:rPr>
+          <w:rFonts w:ascii="Times New Roman" w:hAnsi="Times New Roman" w:cs="Times New Roman"/>
+          <w:sz w:val="26"/>
+          <w:szCs w:val="26"/>
+        </w:rPr>
+        <w:t>thứ</w:t>
+      </w:r>
+      <w:proofErr w:type="spellEnd"/>
+      <w:r>
+        <w:rPr>
+          <w:rFonts w:ascii="Times New Roman" w:hAnsi="Times New Roman" w:cs="Times New Roman"/>
+          <w:sz w:val="26"/>
+          <w:szCs w:val="26"/>
+        </w:rPr>
+        <w:t xml:space="preserve"> 7 </w:t>
+      </w:r>
+      <w:proofErr w:type="spellStart"/>
+      <w:r>
+        <w:rPr>
+          <w:rFonts w:ascii="Times New Roman" w:hAnsi="Times New Roman" w:cs="Times New Roman"/>
+          <w:sz w:val="26"/>
+          <w:szCs w:val="26"/>
+        </w:rPr>
+        <w:t>với</w:t>
+      </w:r>
+      <w:proofErr w:type="spellEnd"/>
+      <w:r>
+        <w:rPr>
+          <w:rFonts w:ascii="Times New Roman" w:hAnsi="Times New Roman" w:cs="Times New Roman"/>
+          <w:sz w:val="26"/>
+          <w:szCs w:val="26"/>
+        </w:rPr>
+        <w:t xml:space="preserve"> </w:t>
+      </w:r>
+      <w:proofErr w:type="spellStart"/>
+      <w:r>
+        <w:rPr>
+          <w:rFonts w:ascii="Times New Roman" w:hAnsi="Times New Roman" w:cs="Times New Roman"/>
+          <w:sz w:val="26"/>
+          <w:szCs w:val="26"/>
+        </w:rPr>
+        <w:t>thầy</w:t>
+      </w:r>
+      <w:proofErr w:type="spellEnd"/>
+      <w:r>
+        <w:rPr>
+          <w:rFonts w:ascii="Times New Roman" w:hAnsi="Times New Roman" w:cs="Times New Roman"/>
+          <w:sz w:val="26"/>
+          <w:szCs w:val="26"/>
+        </w:rPr>
+        <w:t>.</w:t>
+      </w:r>
+    </w:p>
+    <w:p>
+      <w:pPr>
+        <w:rPr>
+          <w:rFonts w:ascii="Times New Roman" w:hAnsi="Times New Roman" w:cs="Times New Roman"/>
+          <w:sz w:val="26"/>
+          <w:szCs w:val="26"/>
+        </w:rPr>
+      </w:pPr>
+      <w:r>
+        <w:rPr>
+          <w:rFonts w:ascii="Times New Roman" w:hAnsi="Times New Roman" w:cs="Times New Roman"/>
+          <w:sz w:val="26"/>
+          <w:szCs w:val="26"/>
+        </w:rPr>
+        <w:t>-</w:t>
+      </w:r>
+      <w:proofErr w:type="spellStart"/>
+      <w:r>
+        <w:rPr>
+          <w:rFonts w:ascii="Times New Roman" w:hAnsi="Times New Roman" w:cs="Times New Roman"/>
+          <w:sz w:val="26"/>
+          <w:szCs w:val="26"/>
+        </w:rPr>
+        <w:t>Tổng</w:t>
+      </w:r>
+      <w:proofErr w:type="spellEnd"/>
+      <w:r>
+        <w:rPr>
+          <w:rFonts w:ascii="Times New Roman" w:hAnsi="Times New Roman" w:cs="Times New Roman"/>
+          <w:sz w:val="26"/>
+          <w:szCs w:val="26"/>
+        </w:rPr>
+        <w:t xml:space="preserve"> </w:t>
+      </w:r>
+      <w:proofErr w:type="spellStart"/>
+      <w:r>
+        <w:rPr>
+          <w:rFonts w:ascii="Times New Roman" w:hAnsi="Times New Roman" w:cs="Times New Roman"/>
+          <w:sz w:val="26"/>
+          <w:szCs w:val="26"/>
+        </w:rPr>
+        <w:t>thời</w:t>
+      </w:r>
+      <w:proofErr w:type="spellEnd"/>
+      <w:r>
+        <w:rPr>
+          <w:rFonts w:ascii="Times New Roman" w:hAnsi="Times New Roman" w:cs="Times New Roman"/>
+          <w:sz w:val="26"/>
+          <w:szCs w:val="26"/>
+        </w:rPr>
+        <w:t xml:space="preserve"> </w:t>
+      </w:r>
+      <w:proofErr w:type="spellStart"/>
+      <w:r>
+        <w:rPr>
+          <w:rFonts w:ascii="Times New Roman" w:hAnsi="Times New Roman" w:cs="Times New Roman"/>
+          <w:sz w:val="26"/>
+          <w:szCs w:val="26"/>
+        </w:rPr>
+        <w:t>gian</w:t>
+      </w:r>
+      <w:proofErr w:type="spellEnd"/>
+      <w:r>
+        <w:rPr>
+          <w:rFonts w:ascii="Times New Roman" w:hAnsi="Times New Roman" w:cs="Times New Roman"/>
+          <w:sz w:val="26"/>
+          <w:szCs w:val="26"/>
+        </w:rPr>
+        <w:t>: 21h/</w:t>
+      </w:r>
+      <w:proofErr w:type="spellStart"/>
+      <w:r>
+        <w:rPr>
+          <w:rFonts w:ascii="Times New Roman" w:hAnsi="Times New Roman" w:cs="Times New Roman"/>
+          <w:sz w:val="26"/>
+          <w:szCs w:val="26"/>
+        </w:rPr>
+        <w:t>tuần</w:t>
+      </w:r>
+      <w:proofErr w:type="spellEnd"/>
+      <w:r>
+        <w:rPr>
+          <w:rFonts w:ascii="Times New Roman" w:hAnsi="Times New Roman" w:cs="Times New Roman"/>
+          <w:sz w:val="26"/>
+          <w:szCs w:val="26"/>
+        </w:rPr>
+        <w:t xml:space="preserve">*15 </w:t>
+      </w:r>
+      <w:proofErr w:type="spellStart"/>
+      <w:r>
+        <w:rPr>
+          <w:rFonts w:ascii="Times New Roman" w:hAnsi="Times New Roman" w:cs="Times New Roman"/>
+          <w:sz w:val="26"/>
+          <w:szCs w:val="26"/>
+        </w:rPr>
+        <w:t>tuần</w:t>
+      </w:r>
+      <w:proofErr w:type="spellEnd"/>
+      <w:r>
+        <w:rPr>
+          <w:rFonts w:ascii="Times New Roman" w:hAnsi="Times New Roman" w:cs="Times New Roman"/>
+          <w:sz w:val="26"/>
+          <w:szCs w:val="26"/>
+        </w:rPr>
+        <w:t>=315 h</w:t>
+      </w:r>
+    </w:p>
+    <w:p>
+      <w:pPr>
+        <w:rPr>
+          <w:rFonts w:ascii="Times New Roman" w:hAnsi="Times New Roman" w:cs="Times New Roman"/>
+          <w:sz w:val="26"/>
+          <w:szCs w:val="26"/>
+        </w:rPr>
+      </w:pPr>
+      <w:r>
+        <w:rPr>
+          <w:rFonts w:ascii="Times New Roman" w:hAnsi="Times New Roman" w:cs="Times New Roman"/>
+          <w:sz w:val="26"/>
+          <w:szCs w:val="26"/>
+        </w:rPr>
+        <w:t>-</w:t>
+      </w:r>
+      <w:proofErr w:type="spellStart"/>
+      <w:r>
+        <w:rPr>
+          <w:rFonts w:ascii="Times New Roman" w:hAnsi="Times New Roman" w:cs="Times New Roman"/>
+          <w:sz w:val="26"/>
+          <w:szCs w:val="26"/>
+        </w:rPr>
+        <w:t>Thời</w:t>
+      </w:r>
+      <w:proofErr w:type="spellEnd"/>
+      <w:r>
+        <w:rPr>
+          <w:rFonts w:ascii="Times New Roman" w:hAnsi="Times New Roman" w:cs="Times New Roman"/>
+          <w:sz w:val="26"/>
+          <w:szCs w:val="26"/>
+        </w:rPr>
+        <w:t xml:space="preserve"> </w:t>
+      </w:r>
+      <w:proofErr w:type="spellStart"/>
+      <w:r>
+        <w:rPr>
+          <w:rFonts w:ascii="Times New Roman" w:hAnsi="Times New Roman" w:cs="Times New Roman"/>
+          <w:sz w:val="26"/>
+          <w:szCs w:val="26"/>
+        </w:rPr>
+        <w:t>gian</w:t>
+      </w:r>
+      <w:proofErr w:type="spellEnd"/>
+      <w:r>
+        <w:rPr>
+          <w:rFonts w:ascii="Times New Roman" w:hAnsi="Times New Roman" w:cs="Times New Roman"/>
+          <w:sz w:val="26"/>
+          <w:szCs w:val="26"/>
+        </w:rPr>
+        <w:t xml:space="preserve"> </w:t>
+      </w:r>
+      <w:proofErr w:type="spellStart"/>
+      <w:r>
+        <w:rPr>
+          <w:rFonts w:ascii="Times New Roman" w:hAnsi="Times New Roman" w:cs="Times New Roman"/>
+          <w:sz w:val="26"/>
+          <w:szCs w:val="26"/>
+        </w:rPr>
+        <w:t>chỉnh</w:t>
+      </w:r>
+      <w:proofErr w:type="spellEnd"/>
+      <w:r>
+        <w:rPr>
+          <w:rFonts w:ascii="Times New Roman" w:hAnsi="Times New Roman" w:cs="Times New Roman"/>
+          <w:sz w:val="26"/>
+          <w:szCs w:val="26"/>
+        </w:rPr>
+        <w:t xml:space="preserve"> </w:t>
+      </w:r>
+      <w:proofErr w:type="spellStart"/>
+      <w:r>
+        <w:rPr>
+          <w:rFonts w:ascii="Times New Roman" w:hAnsi="Times New Roman" w:cs="Times New Roman"/>
+          <w:sz w:val="26"/>
+          <w:szCs w:val="26"/>
+        </w:rPr>
+        <w:t>sửa</w:t>
+      </w:r>
+      <w:proofErr w:type="spellEnd"/>
+      <w:r>
+        <w:rPr>
+          <w:rFonts w:ascii="Times New Roman" w:hAnsi="Times New Roman" w:cs="Times New Roman"/>
+          <w:sz w:val="26"/>
+          <w:szCs w:val="26"/>
+        </w:rPr>
+        <w:t xml:space="preserve"> </w:t>
+      </w:r>
+      <w:proofErr w:type="spellStart"/>
+      <w:r>
+        <w:rPr>
+          <w:rFonts w:ascii="Times New Roman" w:hAnsi="Times New Roman" w:cs="Times New Roman"/>
+          <w:sz w:val="26"/>
+          <w:szCs w:val="26"/>
+        </w:rPr>
+        <w:t>từ</w:t>
+      </w:r>
+      <w:proofErr w:type="spellEnd"/>
+      <w:r>
+        <w:rPr>
+          <w:rFonts w:ascii="Times New Roman" w:hAnsi="Times New Roman" w:cs="Times New Roman"/>
+          <w:sz w:val="26"/>
+          <w:szCs w:val="26"/>
+        </w:rPr>
+        <w:t xml:space="preserve"> </w:t>
+      </w:r>
+      <w:proofErr w:type="spellStart"/>
+      <w:r>
+        <w:rPr>
+          <w:rFonts w:ascii="Times New Roman" w:hAnsi="Times New Roman" w:cs="Times New Roman"/>
+          <w:sz w:val="26"/>
+          <w:szCs w:val="26"/>
+        </w:rPr>
+        <w:t>góp</w:t>
+      </w:r>
+      <w:proofErr w:type="spellEnd"/>
+      <w:r>
+        <w:rPr>
+          <w:rFonts w:ascii="Times New Roman" w:hAnsi="Times New Roman" w:cs="Times New Roman"/>
+          <w:sz w:val="26"/>
+          <w:szCs w:val="26"/>
+        </w:rPr>
+        <w:t xml:space="preserve"> ý </w:t>
+      </w:r>
+      <w:proofErr w:type="spellStart"/>
+      <w:r>
+        <w:rPr>
+          <w:rFonts w:ascii="Times New Roman" w:hAnsi="Times New Roman" w:cs="Times New Roman"/>
+          <w:sz w:val="26"/>
+          <w:szCs w:val="26"/>
+        </w:rPr>
+        <w:t>của</w:t>
+      </w:r>
+      <w:proofErr w:type="spellEnd"/>
+      <w:r>
+        <w:rPr>
+          <w:rFonts w:ascii="Times New Roman" w:hAnsi="Times New Roman" w:cs="Times New Roman"/>
+          <w:sz w:val="26"/>
+          <w:szCs w:val="26"/>
+        </w:rPr>
+        <w:t xml:space="preserve"> </w:t>
+      </w:r>
+      <w:proofErr w:type="spellStart"/>
+      <w:r>
+        <w:rPr>
+          <w:rFonts w:ascii="Times New Roman" w:hAnsi="Times New Roman" w:cs="Times New Roman"/>
+          <w:sz w:val="26"/>
+          <w:szCs w:val="26"/>
+        </w:rPr>
+        <w:t>thầy</w:t>
+      </w:r>
+      <w:proofErr w:type="spellEnd"/>
+      <w:r>
+        <w:rPr>
+          <w:rFonts w:ascii="Times New Roman" w:hAnsi="Times New Roman" w:cs="Times New Roman"/>
+          <w:sz w:val="26"/>
+          <w:szCs w:val="26"/>
+        </w:rPr>
+        <w:t xml:space="preserve">: </w:t>
+      </w:r>
+      <w:proofErr w:type="spellStart"/>
+      <w:r>
+        <w:rPr>
+          <w:rFonts w:ascii="Times New Roman" w:hAnsi="Times New Roman" w:cs="Times New Roman"/>
+          <w:sz w:val="26"/>
+          <w:szCs w:val="26"/>
+        </w:rPr>
+        <w:t>từ</w:t>
+      </w:r>
+      <w:proofErr w:type="spellEnd"/>
+      <w:r>
+        <w:rPr>
+          <w:rFonts w:ascii="Times New Roman" w:hAnsi="Times New Roman" w:cs="Times New Roman"/>
+          <w:sz w:val="26"/>
+          <w:szCs w:val="26"/>
+        </w:rPr>
+        <w:t xml:space="preserve"> 1/12/2016 </w:t>
+      </w:r>
+      <w:proofErr w:type="spellStart"/>
+      <w:r>
+        <w:rPr>
+          <w:rFonts w:ascii="Times New Roman" w:hAnsi="Times New Roman" w:cs="Times New Roman"/>
+          <w:sz w:val="26"/>
+          <w:szCs w:val="26"/>
+        </w:rPr>
+        <w:t>tới</w:t>
+      </w:r>
+      <w:proofErr w:type="spellEnd"/>
+      <w:r>
+        <w:rPr>
+          <w:rFonts w:ascii="Times New Roman" w:hAnsi="Times New Roman" w:cs="Times New Roman"/>
+          <w:sz w:val="26"/>
+          <w:szCs w:val="26"/>
+        </w:rPr>
+        <w:t xml:space="preserve"> 10/1/2017</w:t>
+      </w:r>
+    </w:p>
+    <w:p>
+      <w:pPr>
+        <w:rPr>
+          <w:rFonts w:ascii="Times New Roman" w:hAnsi="Times New Roman" w:cs="Times New Roman"/>
+          <w:sz w:val="26"/>
+          <w:szCs w:val="26"/>
+        </w:rPr>
+      </w:pPr>
+      <w:r>
+        <w:rPr>
+          <w:rFonts w:ascii="Times New Roman" w:hAnsi="Times New Roman" w:cs="Times New Roman"/>
+          <w:sz w:val="26"/>
+          <w:szCs w:val="26"/>
+        </w:rPr>
+        <w:t xml:space="preserve">3. </w:t>
+      </w:r>
+      <w:proofErr w:type="spellStart"/>
+      <w:r>
+        <w:rPr>
+          <w:rFonts w:ascii="Times New Roman" w:hAnsi="Times New Roman" w:cs="Times New Roman"/>
+          <w:sz w:val="26"/>
+          <w:szCs w:val="26"/>
+        </w:rPr>
+        <w:t>Quy</w:t>
+      </w:r>
+      <w:proofErr w:type="spellEnd"/>
+      <w:r>
+        <w:rPr>
+          <w:rFonts w:ascii="Times New Roman" w:hAnsi="Times New Roman" w:cs="Times New Roman"/>
+          <w:sz w:val="26"/>
+          <w:szCs w:val="26"/>
+        </w:rPr>
+        <w:t xml:space="preserve"> </w:t>
+      </w:r>
+      <w:proofErr w:type="spellStart"/>
+      <w:r>
+        <w:rPr>
+          <w:rFonts w:ascii="Times New Roman" w:hAnsi="Times New Roman" w:cs="Times New Roman"/>
+          <w:sz w:val="26"/>
+          <w:szCs w:val="26"/>
+        </w:rPr>
+        <w:t>trình</w:t>
+      </w:r>
+      <w:proofErr w:type="spellEnd"/>
+      <w:r>
+        <w:rPr>
+          <w:rFonts w:ascii="Times New Roman" w:hAnsi="Times New Roman" w:cs="Times New Roman"/>
+          <w:sz w:val="26"/>
+          <w:szCs w:val="26"/>
+        </w:rPr>
+        <w:t xml:space="preserve"> </w:t>
+      </w:r>
+      <w:proofErr w:type="spellStart"/>
+      <w:r>
+        <w:rPr>
+          <w:rFonts w:ascii="Times New Roman" w:hAnsi="Times New Roman" w:cs="Times New Roman"/>
+          <w:sz w:val="26"/>
+          <w:szCs w:val="26"/>
+        </w:rPr>
+        <w:t>thực</w:t>
+      </w:r>
+      <w:proofErr w:type="spellEnd"/>
+      <w:r>
+        <w:rPr>
+          <w:rFonts w:ascii="Times New Roman" w:hAnsi="Times New Roman" w:cs="Times New Roman"/>
+          <w:sz w:val="26"/>
+          <w:szCs w:val="26"/>
+        </w:rPr>
+        <w:t xml:space="preserve"> </w:t>
+      </w:r>
+      <w:proofErr w:type="spellStart"/>
+      <w:r>
+        <w:rPr>
+          <w:rFonts w:ascii="Times New Roman" w:hAnsi="Times New Roman" w:cs="Times New Roman"/>
+          <w:sz w:val="26"/>
+          <w:szCs w:val="26"/>
+        </w:rPr>
+        <w:t>hiện</w:t>
+      </w:r>
+      <w:proofErr w:type="spellEnd"/>
+      <w:r>
+        <w:rPr>
+          <w:rFonts w:ascii="Times New Roman" w:hAnsi="Times New Roman" w:cs="Times New Roman"/>
+          <w:sz w:val="26"/>
+          <w:szCs w:val="26"/>
+        </w:rPr>
+        <w:t xml:space="preserve">: </w:t>
+      </w:r>
+      <w:proofErr w:type="spellStart"/>
+      <w:r>
+        <w:rPr>
+          <w:rFonts w:ascii="Times New Roman" w:hAnsi="Times New Roman" w:cs="Times New Roman"/>
+          <w:sz w:val="26"/>
+          <w:szCs w:val="26"/>
+        </w:rPr>
+        <w:t>mô</w:t>
+      </w:r>
+      <w:proofErr w:type="spellEnd"/>
+      <w:r>
+        <w:rPr>
+          <w:rFonts w:ascii="Times New Roman" w:hAnsi="Times New Roman" w:cs="Times New Roman"/>
+          <w:sz w:val="26"/>
+          <w:szCs w:val="26"/>
+        </w:rPr>
+        <w:t xml:space="preserve"> </w:t>
+      </w:r>
+      <w:proofErr w:type="spellStart"/>
+      <w:r>
+        <w:rPr>
+          <w:rFonts w:ascii="Times New Roman" w:hAnsi="Times New Roman" w:cs="Times New Roman"/>
+          <w:sz w:val="26"/>
+          <w:szCs w:val="26"/>
+        </w:rPr>
+        <w:t>hình</w:t>
+      </w:r>
+      <w:proofErr w:type="spellEnd"/>
+      <w:r>
+        <w:rPr>
+          <w:rFonts w:ascii="Times New Roman" w:hAnsi="Times New Roman" w:cs="Times New Roman"/>
+          <w:sz w:val="26"/>
+          <w:szCs w:val="26"/>
+        </w:rPr>
+        <w:t xml:space="preserve"> </w:t>
+      </w:r>
+      <w:proofErr w:type="spellStart"/>
+      <w:r>
+        <w:rPr>
+          <w:rFonts w:ascii="Times New Roman" w:hAnsi="Times New Roman" w:cs="Times New Roman"/>
+          <w:sz w:val="26"/>
+          <w:szCs w:val="26"/>
+        </w:rPr>
+        <w:t>thác</w:t>
+      </w:r>
+      <w:proofErr w:type="spellEnd"/>
+      <w:r>
+        <w:rPr>
+          <w:rFonts w:ascii="Times New Roman" w:hAnsi="Times New Roman" w:cs="Times New Roman"/>
+          <w:sz w:val="26"/>
+          <w:szCs w:val="26"/>
+        </w:rPr>
+        <w:t xml:space="preserve"> </w:t>
+      </w:r>
+      <w:proofErr w:type="spellStart"/>
+      <w:r>
+        <w:rPr>
+          <w:rFonts w:ascii="Times New Roman" w:hAnsi="Times New Roman" w:cs="Times New Roman"/>
+          <w:sz w:val="26"/>
+          <w:szCs w:val="26"/>
+        </w:rPr>
+        <w:t>nước</w:t>
+      </w:r>
+      <w:proofErr w:type="spellEnd"/>
+    </w:p>
+    <w:p>
+      <w:pPr>
+        <w:rPr>
+          <w:rFonts w:ascii="Times New Roman" w:hAnsi="Times New Roman" w:cs="Times New Roman"/>
+          <w:sz w:val="26"/>
+          <w:szCs w:val="26"/>
+        </w:rPr>
+      </w:pPr>
+      <w:r>
+        <w:rPr>
+          <w:rFonts w:ascii="Times New Roman" w:hAnsi="Times New Roman" w:cs="Times New Roman"/>
+          <w:sz w:val="26"/>
+          <w:szCs w:val="26"/>
+        </w:rPr>
+        <w:t xml:space="preserve">4. </w:t>
+      </w:r>
+      <w:proofErr w:type="spellStart"/>
+      <w:r>
+        <w:rPr>
+          <w:rFonts w:ascii="Times New Roman" w:hAnsi="Times New Roman" w:cs="Times New Roman"/>
+          <w:sz w:val="26"/>
+          <w:szCs w:val="26"/>
+        </w:rPr>
+        <w:t>Cơ</w:t>
+      </w:r>
+      <w:proofErr w:type="spellEnd"/>
+      <w:r>
+        <w:rPr>
+          <w:rFonts w:ascii="Times New Roman" w:hAnsi="Times New Roman" w:cs="Times New Roman"/>
+          <w:sz w:val="26"/>
+          <w:szCs w:val="26"/>
+        </w:rPr>
+        <w:t xml:space="preserve"> </w:t>
+      </w:r>
+      <w:proofErr w:type="spellStart"/>
+      <w:r>
+        <w:rPr>
+          <w:rFonts w:ascii="Times New Roman" w:hAnsi="Times New Roman" w:cs="Times New Roman"/>
+          <w:sz w:val="26"/>
+          <w:szCs w:val="26"/>
+        </w:rPr>
+        <w:t>sở</w:t>
+      </w:r>
+      <w:proofErr w:type="spellEnd"/>
+      <w:r>
+        <w:rPr>
+          <w:rFonts w:ascii="Times New Roman" w:hAnsi="Times New Roman" w:cs="Times New Roman"/>
+          <w:sz w:val="26"/>
+          <w:szCs w:val="26"/>
+        </w:rPr>
+        <w:t xml:space="preserve"> </w:t>
+      </w:r>
+      <w:proofErr w:type="spellStart"/>
+      <w:r>
+        <w:rPr>
+          <w:rFonts w:ascii="Times New Roman" w:hAnsi="Times New Roman" w:cs="Times New Roman"/>
+          <w:sz w:val="26"/>
+          <w:szCs w:val="26"/>
+        </w:rPr>
+        <w:t>dữ</w:t>
+      </w:r>
+      <w:proofErr w:type="spellEnd"/>
+      <w:r>
+        <w:rPr>
+          <w:rFonts w:ascii="Times New Roman" w:hAnsi="Times New Roman" w:cs="Times New Roman"/>
+          <w:sz w:val="26"/>
+          <w:szCs w:val="26"/>
+        </w:rPr>
+        <w:t xml:space="preserve"> </w:t>
+      </w:r>
+      <w:proofErr w:type="spellStart"/>
+      <w:r>
+        <w:rPr>
+          <w:rFonts w:ascii="Times New Roman" w:hAnsi="Times New Roman" w:cs="Times New Roman"/>
+          <w:sz w:val="26"/>
+          <w:szCs w:val="26"/>
+        </w:rPr>
+        <w:t>liệu</w:t>
+      </w:r>
+      <w:proofErr w:type="spellEnd"/>
+      <w:r>
+        <w:rPr>
+          <w:rFonts w:ascii="Times New Roman" w:hAnsi="Times New Roman" w:cs="Times New Roman"/>
+          <w:sz w:val="26"/>
+          <w:szCs w:val="26"/>
+        </w:rPr>
+        <w:t xml:space="preserve"> </w:t>
+      </w:r>
+      <w:proofErr w:type="spellStart"/>
+      <w:r>
+        <w:rPr>
+          <w:rFonts w:ascii="Times New Roman" w:hAnsi="Times New Roman" w:cs="Times New Roman"/>
+          <w:sz w:val="26"/>
+          <w:szCs w:val="26"/>
+        </w:rPr>
+        <w:t>sử</w:t>
+      </w:r>
+      <w:proofErr w:type="spellEnd"/>
+      <w:r>
+        <w:rPr>
+          <w:rFonts w:ascii="Times New Roman" w:hAnsi="Times New Roman" w:cs="Times New Roman"/>
+          <w:sz w:val="26"/>
+          <w:szCs w:val="26"/>
+        </w:rPr>
+        <w:t xml:space="preserve"> </w:t>
+      </w:r>
+      <w:proofErr w:type="spellStart"/>
+      <w:r>
+        <w:rPr>
+          <w:rFonts w:ascii="Times New Roman" w:hAnsi="Times New Roman" w:cs="Times New Roman"/>
+          <w:sz w:val="26"/>
+          <w:szCs w:val="26"/>
+        </w:rPr>
+        <w:t>dụng</w:t>
+      </w:r>
+      <w:proofErr w:type="spellEnd"/>
+      <w:r>
+        <w:rPr>
+          <w:rFonts w:ascii="Times New Roman" w:hAnsi="Times New Roman" w:cs="Times New Roman"/>
+          <w:sz w:val="26"/>
+          <w:szCs w:val="26"/>
+        </w:rPr>
+        <w:t xml:space="preserve">: </w:t>
+      </w:r>
+      <w:proofErr w:type="spellStart"/>
+      <w:r>
+        <w:rPr>
+          <w:rFonts w:ascii="Times New Roman" w:hAnsi="Times New Roman" w:cs="Times New Roman"/>
+          <w:sz w:val="26"/>
+          <w:szCs w:val="26"/>
+        </w:rPr>
+        <w:t>Postgre</w:t>
+      </w:r>
+      <w:proofErr w:type="spellEnd"/>
+      <w:r>
+        <w:rPr>
+          <w:rFonts w:ascii="Times New Roman" w:hAnsi="Times New Roman" w:cs="Times New Roman"/>
+          <w:sz w:val="26"/>
+          <w:szCs w:val="26"/>
+        </w:rPr>
+        <w:t xml:space="preserve"> SQL</w:t>
+      </w:r>
+    </w:p>
+    <w:p>
+      <w:pPr>
+        <w:rPr>
+          <w:rFonts w:ascii="Times New Roman" w:hAnsi="Times New Roman" w:cs="Times New Roman"/>
+          <w:sz w:val="26"/>
+          <w:szCs w:val="26"/>
+        </w:rPr>
+      </w:pPr>
+      <w:r>
+        <w:rPr>
+          <w:rFonts w:ascii="Times New Roman" w:hAnsi="Times New Roman" w:cs="Times New Roman"/>
+          <w:sz w:val="26"/>
+          <w:szCs w:val="26"/>
+        </w:rPr>
+        <w:t xml:space="preserve">5. </w:t>
+      </w:r>
+      <w:proofErr w:type="spellStart"/>
+      <w:r>
+        <w:rPr>
+          <w:rFonts w:ascii="Times New Roman" w:hAnsi="Times New Roman" w:cs="Times New Roman"/>
+          <w:sz w:val="26"/>
+          <w:szCs w:val="26"/>
+        </w:rPr>
+        <w:t>Ngôn</w:t>
+      </w:r>
+      <w:proofErr w:type="spellEnd"/>
+      <w:r>
+        <w:rPr>
+          <w:rFonts w:ascii="Times New Roman" w:hAnsi="Times New Roman" w:cs="Times New Roman"/>
+          <w:sz w:val="26"/>
+          <w:szCs w:val="26"/>
+        </w:rPr>
+        <w:t xml:space="preserve"> </w:t>
+      </w:r>
+      <w:proofErr w:type="spellStart"/>
+      <w:r>
+        <w:rPr>
+          <w:rFonts w:ascii="Times New Roman" w:hAnsi="Times New Roman" w:cs="Times New Roman"/>
+          <w:sz w:val="26"/>
+          <w:szCs w:val="26"/>
+        </w:rPr>
+        <w:t>ngữ</w:t>
+      </w:r>
+      <w:proofErr w:type="spellEnd"/>
+      <w:r>
+        <w:rPr>
+          <w:rFonts w:ascii="Times New Roman" w:hAnsi="Times New Roman" w:cs="Times New Roman"/>
+          <w:sz w:val="26"/>
+          <w:szCs w:val="26"/>
+        </w:rPr>
+        <w:t xml:space="preserve"> </w:t>
+      </w:r>
+      <w:proofErr w:type="spellStart"/>
+      <w:r>
+        <w:rPr>
+          <w:rFonts w:ascii="Times New Roman" w:hAnsi="Times New Roman" w:cs="Times New Roman"/>
+          <w:sz w:val="26"/>
+          <w:szCs w:val="26"/>
+        </w:rPr>
+        <w:t>sử</w:t>
+      </w:r>
+      <w:proofErr w:type="spellEnd"/>
+      <w:r>
+        <w:rPr>
+          <w:rFonts w:ascii="Times New Roman" w:hAnsi="Times New Roman" w:cs="Times New Roman"/>
+          <w:sz w:val="26"/>
+          <w:szCs w:val="26"/>
+        </w:rPr>
+        <w:t xml:space="preserve"> </w:t>
+      </w:r>
+      <w:proofErr w:type="spellStart"/>
+      <w:r>
+        <w:rPr>
+          <w:rFonts w:ascii="Times New Roman" w:hAnsi="Times New Roman" w:cs="Times New Roman"/>
+          <w:sz w:val="26"/>
+          <w:szCs w:val="26"/>
+        </w:rPr>
+        <w:t>dụng</w:t>
+      </w:r>
+      <w:proofErr w:type="spellEnd"/>
+      <w:r>
+        <w:rPr>
+          <w:rFonts w:ascii="Times New Roman" w:hAnsi="Times New Roman" w:cs="Times New Roman"/>
+          <w:sz w:val="26"/>
+          <w:szCs w:val="26"/>
+        </w:rPr>
+        <w:t>: java.</w:t>
+      </w:r>
+    </w:p>
+    <w:p>
+      <w:pPr>
+        <w:rPr>
+          <w:rFonts w:ascii="Times New Roman" w:hAnsi="Times New Roman" w:cs="Times New Roman"/>
+          <w:sz w:val="26"/>
+          <w:szCs w:val="26"/>
+        </w:rPr>
+      </w:pPr>
+      <w:r>
+        <w:rPr>
+          <w:rFonts w:ascii="Times New Roman" w:hAnsi="Times New Roman" w:cs="Times New Roman"/>
+          <w:sz w:val="26"/>
+          <w:szCs w:val="26"/>
+        </w:rPr>
+        <w:t xml:space="preserve">6. Framework: Spring MVC </w:t>
+      </w:r>
+      <w:proofErr w:type="spellStart"/>
+      <w:r>
+        <w:rPr>
+          <w:rFonts w:ascii="Times New Roman" w:hAnsi="Times New Roman" w:cs="Times New Roman"/>
+          <w:sz w:val="26"/>
+          <w:szCs w:val="26"/>
+        </w:rPr>
+        <w:t>hoặc</w:t>
+      </w:r>
+      <w:proofErr w:type="spellEnd"/>
+      <w:r>
+        <w:rPr>
+          <w:rFonts w:ascii="Times New Roman" w:hAnsi="Times New Roman" w:cs="Times New Roman"/>
+          <w:sz w:val="26"/>
+          <w:szCs w:val="26"/>
+        </w:rPr>
+        <w:t xml:space="preserve"> </w:t>
+      </w:r>
+      <w:proofErr w:type="spellStart"/>
+      <w:r>
+        <w:rPr>
+          <w:rFonts w:ascii="Times New Roman" w:hAnsi="Times New Roman" w:cs="Times New Roman"/>
+          <w:sz w:val="26"/>
+          <w:szCs w:val="26"/>
+        </w:rPr>
+        <w:t>jsp</w:t>
+      </w:r>
+      <w:proofErr w:type="spellEnd"/>
+      <w:r>
+        <w:rPr>
+          <w:rFonts w:ascii="Times New Roman" w:hAnsi="Times New Roman" w:cs="Times New Roman"/>
+          <w:sz w:val="26"/>
+          <w:szCs w:val="26"/>
+        </w:rPr>
+        <w:t xml:space="preserve">, </w:t>
+      </w:r>
+      <w:proofErr w:type="spellStart"/>
+      <w:r>
+        <w:rPr>
+          <w:rFonts w:ascii="Times New Roman" w:hAnsi="Times New Roman" w:cs="Times New Roman"/>
+          <w:sz w:val="26"/>
+          <w:szCs w:val="26"/>
+        </w:rPr>
+        <w:t>serverlet</w:t>
+      </w:r>
+      <w:proofErr w:type="spellEnd"/>
+    </w:p>
+    <w:p>
+      <w:pPr>
+        <w:rPr>
+          <w:rFonts w:ascii="Times New Roman" w:hAnsi="Times New Roman" w:cs="Times New Roman"/>
+          <w:sz w:val="26"/>
+          <w:szCs w:val="26"/>
+        </w:rPr>
+      </w:pPr>
+      <w:r>
+        <w:rPr>
+          <w:rFonts w:ascii="Times New Roman" w:hAnsi="Times New Roman" w:cs="Times New Roman"/>
+          <w:sz w:val="26"/>
+          <w:szCs w:val="26"/>
+        </w:rPr>
+        <w:lastRenderedPageBreak/>
         <w:t xml:space="preserve">7. </w:t>
       </w:r>
       <w:proofErr w:type="spellStart"/>
@@ -8156,6 +8831,47 @@
       </w:tblBorders>
     </w:tblPr>
   </w:style>
+  <w:style w:type="paragraph" w:styleId="BalloonText">
+    <w:name w:val="Balloon Text"/>
+    <w:basedOn w:val="Normal"/>
+    <w:link w:val="BalloonTextChar"/>
+    <w:uiPriority w:val="99"/>
+    <w:semiHidden/>
+    <w:unhideWhenUsed/>
+    <w:rsid w:val="00C21F0F"/>
+    <w:pPr>
+      <w:spacing w:after="0" w:line="240" w:lineRule="auto"/>
+    </w:pPr>
+    <w:rPr>
+      <w:rFonts w:ascii="Tahoma" w:hAnsi="Tahoma" w:cs="Tahoma"/>
+      <w:sz w:val="16"/>
+      <w:szCs w:val="16"/>
+    </w:rPr>
+  </w:style>
+  <w:style w:type="character" w:customStyle="1" w:styleId="BalloonTextChar">
+    <w:name w:val="Balloon Text Char"/>
+    <w:basedOn w:val="DefaultParagraphFont"/>
+    <w:link w:val="BalloonText"/>
+    <w:uiPriority w:val="99"/>
+    <w:semiHidden/>
+    <w:rsid w:val="00C21F0F"/>
+    <w:rPr>
+      <w:rFonts w:ascii="Tahoma" w:hAnsi="Tahoma" w:cs="Tahoma"/>
+      <w:sz w:val="16"/>
+      <w:szCs w:val="16"/>
+    </w:rPr>
+  </w:style>
+  <w:style w:type="character" w:styleId="Hyperlink">
+    <w:name w:val="Hyperlink"/>
+    <w:basedOn w:val="DefaultParagraphFont"/>
+    <w:uiPriority w:val="99"/>
+    <w:unhideWhenUsed/>
+    <w:rsid w:val="00CE08F3"/>
+    <w:rPr>
+      <w:color w:val="0000FF" w:themeColor="hyperlink"/>
+      <w:u w:val="single"/>
+    </w:rPr>
+  </w:style>
 </w:styles>
 </file>
 
@@ -8427,6 +9143,47 @@
         <w:insideV w:val="single" w:sz="4" w:space="0" w:color="auto"/>
       </w:tblBorders>
     </w:tblPr>
+  </w:style>
+  <w:style w:type="paragraph" w:styleId="BalloonText">
+    <w:name w:val="Balloon Text"/>
+    <w:basedOn w:val="Normal"/>
+    <w:link w:val="BalloonTextChar"/>
+    <w:uiPriority w:val="99"/>
+    <w:semiHidden/>
+    <w:unhideWhenUsed/>
+    <w:rsid w:val="00C21F0F"/>
+    <w:pPr>
+      <w:spacing w:after="0" w:line="240" w:lineRule="auto"/>
+    </w:pPr>
+    <w:rPr>
+      <w:rFonts w:ascii="Tahoma" w:hAnsi="Tahoma" w:cs="Tahoma"/>
+      <w:sz w:val="16"/>
+      <w:szCs w:val="16"/>
+    </w:rPr>
+  </w:style>
+  <w:style w:type="character" w:customStyle="1" w:styleId="BalloonTextChar">
+    <w:name w:val="Balloon Text Char"/>
+    <w:basedOn w:val="DefaultParagraphFont"/>
+    <w:link w:val="BalloonText"/>
+    <w:uiPriority w:val="99"/>
+    <w:semiHidden/>
+    <w:rsid w:val="00C21F0F"/>
+    <w:rPr>
+      <w:rFonts w:ascii="Tahoma" w:hAnsi="Tahoma" w:cs="Tahoma"/>
+      <w:sz w:val="16"/>
+      <w:szCs w:val="16"/>
+    </w:rPr>
+  </w:style>
+  <w:style w:type="character" w:styleId="Hyperlink">
+    <w:name w:val="Hyperlink"/>
+    <w:basedOn w:val="DefaultParagraphFont"/>
+    <w:uiPriority w:val="99"/>
+    <w:unhideWhenUsed/>
+    <w:rsid w:val="00CE08F3"/>
+    <w:rPr>
+      <w:color w:val="0000FF" w:themeColor="hyperlink"/>
+      <w:u w:val="single"/>
+    </w:rPr>
   </w:style>
 </w:styles>
 </file>
@@ -8721,7 +9478,7 @@
 </file>
 
 <file path=customXml/itemProps1.xml><?xml version="1.0" encoding="utf-8"?>
-<ds:datastoreItem xmlns:ds="http://schemas.openxmlformats.org/officeDocument/2006/customXml" ds:itemID="{19948FD8-EB1E-45E9-8197-A82F0A81C9AF}">
+<ds:datastoreItem xmlns:ds="http://schemas.openxmlformats.org/officeDocument/2006/customXml" ds:itemID="{89EA8018-2CA0-4C2C-ACD6-9A332B133F61}">
   <ds:schemaRefs>
     <ds:schemaRef ds:uri="http://schemas.openxmlformats.org/officeDocument/2006/bibliography"/>
   </ds:schemaRefs>

</xml_diff>